<commit_message>
reinseriti test per costrutto merge
</commit_message>
<xml_diff>
--- a/SC_XML_fs_1/test_data/diagrammi_esempi/sorgenti/costrutto_merge_3.docx
+++ b/SC_XML_fs_1/test_data/diagrammi_esempi/sorgenti/costrutto_merge_3.docx
@@ -1,1007 +1,28 @@
 
 <file path=word/document.xml><?xml version="1.0" encoding="utf-8"?>
-<w:document xmlns:wpc="http://schemas.microsoft.com/office/word/2010/wordprocessingCanvas" xmlns:cx="http://schemas.microsoft.com/office/drawing/2014/chartex" xmlns:cx1="http://schemas.microsoft.com/office/drawing/2015/9/8/chartex" xmlns:cx2="http://schemas.microsoft.com/office/drawing/2015/10/21/chartex" xmlns:cx3="http://schemas.microsoft.com/office/drawing/2016/5/9/chartex" xmlns:cx4="http://schemas.microsoft.com/office/drawing/2016/5/10/chartex" xmlns:cx5="http://schemas.microsoft.com/office/drawing/2016/5/11/chartex" xmlns:cx6="http://schemas.microsoft.com/office/drawing/2016/5/12/chartex" xmlns:cx7="http://schemas.microsoft.com/office/drawing/2016/5/13/chartex" xmlns:cx8="http://schemas.microsoft.com/office/drawing/2016/5/14/chartex" xmlns:mc="http://schemas.openxmlformats.org/markup-compatibility/2006" xmlns:aink="http://schemas.microsoft.com/office/drawing/2016/ink" xmlns:am3d="http://schemas.microsoft.com/office/drawing/2017/model3d" xmlns:o="urn:schemas-microsoft-com:office:office" xmlns:r="http://schemas.openxmlformats.org/officeDocument/2006/relationships" xmlns:m="http://schemas.openxmlformats.org/officeDocument/2006/math" xmlns:v="urn:schemas-microsoft-com:vml" xmlns:wp14="http://schemas.microsoft.com/office/word/2010/wordprocessingDrawing" xmlns:wp="http://schemas.openxmlformats.org/drawingml/2006/wordprocessingDrawing" xmlns:w10="urn:schemas-microsoft-com:office:word" xmlns:w="http://schemas.openxmlformats.org/wordprocessingml/2006/main" xmlns:w14="http://schemas.microsoft.com/office/word/2010/wordml" xmlns:w15="http://schemas.microsoft.com/office/word/2012/wordml" xmlns:w16cex="http://schemas.microsoft.com/office/word/2018/wordml/cex" xmlns:w16cid="http://schemas.microsoft.com/office/word/2016/wordml/cid" xmlns:w16="http://schemas.microsoft.com/office/word/2018/wordml" xmlns:w16sdtdh="http://schemas.microsoft.com/office/word/2020/wordml/sdtdatahash" xmlns:w16se="http://schemas.microsoft.com/office/word/2015/wordml/symex" xmlns:wpg="http://schemas.microsoft.com/office/word/2010/wordprocessingGroup" xmlns:wpi="http://schemas.microsoft.com/office/word/2010/wordprocessingInk" xmlns:wne="http://schemas.microsoft.com/office/word/2006/wordml" xmlns:wps="http://schemas.microsoft.com/office/word/2010/wordprocessingShape" mc:Ignorable="w14 w15 w16se w16cid w16 w16cex w16sdtdh wp14">
+<w:document xmlns:wpc="http://schemas.microsoft.com/office/word/2010/wordprocessingCanvas" xmlns:mc="http://schemas.openxmlformats.org/markup-compatibility/2006" xmlns:o="urn:schemas-microsoft-com:office:office" xmlns:r="http://schemas.openxmlformats.org/officeDocument/2006/relationships" xmlns:m="http://schemas.openxmlformats.org/officeDocument/2006/math" xmlns:v="urn:schemas-microsoft-com:vml" xmlns:wp14="http://schemas.microsoft.com/office/word/2010/wordprocessingDrawing" xmlns:wp="http://schemas.openxmlformats.org/drawingml/2006/wordprocessingDrawing" xmlns:w10="urn:schemas-microsoft-com:office:word" xmlns:w="http://schemas.openxmlformats.org/wordprocessingml/2006/main" xmlns:w14="http://schemas.microsoft.com/office/word/2010/wordml" xmlns:w15="http://schemas.microsoft.com/office/word/2012/wordml" xmlns:wpg="http://schemas.microsoft.com/office/word/2010/wordprocessingGroup" xmlns:wpi="http://schemas.microsoft.com/office/word/2010/wordprocessingInk" xmlns:wne="http://schemas.microsoft.com/office/word/2006/wordml" xmlns:wps="http://schemas.microsoft.com/office/word/2010/wordprocessingShape" mc:Ignorable="w14 w15 wp14">
   <w:body>
+    <w:bookmarkStart w:id="0" w:name="_GoBack"/>
+    <w:bookmarkEnd w:id="0"/>
     <w:p>
       <w:r>
         <w:rPr>
           <w:noProof/>
+          <w:lang w:eastAsia="it-IT"/>
         </w:rPr>
         <mc:AlternateContent>
           <mc:Choice Requires="wps">
             <w:drawing>
-              <wp:anchor distT="0" distB="0" distL="114300" distR="114300" simplePos="0" relativeHeight="252724224" behindDoc="0" locked="0" layoutInCell="1" allowOverlap="1" wp14:anchorId="47187136" wp14:editId="6D445DCC">
+              <wp:anchor distT="0" distB="0" distL="114300" distR="114300" simplePos="0" relativeHeight="251243520" behindDoc="0" locked="0" layoutInCell="1" allowOverlap="1" wp14:anchorId="66E24DA8" wp14:editId="4E8C02E7">
                 <wp:simplePos x="0" y="0"/>
                 <wp:positionH relativeFrom="column">
-                  <wp:posOffset>498475</wp:posOffset>
+                  <wp:posOffset>2022827</wp:posOffset>
                 </wp:positionH>
                 <wp:positionV relativeFrom="paragraph">
-                  <wp:posOffset>2910205</wp:posOffset>
+                  <wp:posOffset>2519856</wp:posOffset>
                 </wp:positionV>
-                <wp:extent cx="390525" cy="314325"/>
-                <wp:effectExtent l="0" t="0" r="0" b="9525"/>
-                <wp:wrapNone/>
-                <wp:docPr id="31" name="Casella di testo 31"/>
-                <wp:cNvGraphicFramePr/>
-                <a:graphic xmlns:a="http://schemas.openxmlformats.org/drawingml/2006/main">
-                  <a:graphicData uri="http://schemas.microsoft.com/office/word/2010/wordprocessingShape">
-                    <wps:wsp>
-                      <wps:cNvSpPr txBox="1"/>
-                      <wps:spPr>
-                        <a:xfrm>
-                          <a:off x="0" y="0"/>
-                          <a:ext cx="390525" cy="314325"/>
-                        </a:xfrm>
-                        <a:prstGeom prst="rect">
-                          <a:avLst/>
-                        </a:prstGeom>
-                        <a:noFill/>
-                        <a:ln>
-                          <a:noFill/>
-                        </a:ln>
-                      </wps:spPr>
-                      <wps:style>
-                        <a:lnRef idx="0">
-                          <a:scrgbClr r="0" g="0" b="0"/>
-                        </a:lnRef>
-                        <a:fillRef idx="0">
-                          <a:scrgbClr r="0" g="0" b="0"/>
-                        </a:fillRef>
-                        <a:effectRef idx="0">
-                          <a:scrgbClr r="0" g="0" b="0"/>
-                        </a:effectRef>
-                        <a:fontRef idx="minor">
-                          <a:schemeClr val="dk1"/>
-                        </a:fontRef>
-                      </wps:style>
-                      <wps:txbx>
-                        <w:txbxContent>
-                          <w:p>
-                            <w:r>
-                              <w:t>B2</w:t>
-                            </w:r>
-                          </w:p>
-                        </w:txbxContent>
-                      </wps:txbx>
-                      <wps:bodyPr rot="0" spcFirstLastPara="0" vertOverflow="overflow" horzOverflow="overflow" vert="horz" wrap="square" lIns="91440" tIns="45720" rIns="91440" bIns="45720" numCol="1" spcCol="0" rtlCol="0" fromWordArt="0" anchor="t" anchorCtr="0" forceAA="0" compatLnSpc="1">
-                        <a:prstTxWarp prst="textNoShape">
-                          <a:avLst/>
-                        </a:prstTxWarp>
-                        <a:noAutofit/>
-                      </wps:bodyPr>
-                    </wps:wsp>
-                  </a:graphicData>
-                </a:graphic>
-                <wp14:sizeRelH relativeFrom="margin">
-                  <wp14:pctWidth>0</wp14:pctWidth>
-                </wp14:sizeRelH>
-                <wp14:sizeRelV relativeFrom="margin">
-                  <wp14:pctHeight>0</wp14:pctHeight>
-                </wp14:sizeRelV>
-              </wp:anchor>
-            </w:drawing>
-          </mc:Choice>
-          <mc:Fallback>
-            <w:pict>
-              <v:shapetype w14:anchorId="47187136" id="_x0000_t202" coordsize="21600,21600" o:spt="202" path="m,l,21600r21600,l21600,xe">
-                <v:stroke joinstyle="miter"/>
-                <v:path gradientshapeok="t" o:connecttype="rect"/>
-              </v:shapetype>
-              <v:shape id="Casella di testo 31" o:spid="_x0000_s1026" type="#_x0000_t202" style="position:absolute;margin-left:39.25pt;margin-top:229.15pt;width:30.75pt;height:24.75pt;z-index:252724224;visibility:visible;mso-wrap-style:square;mso-width-percent:0;mso-height-percent:0;mso-wrap-distance-left:9pt;mso-wrap-distance-top:0;mso-wrap-distance-right:9pt;mso-wrap-distance-bottom:0;mso-position-horizontal:absolute;mso-position-horizontal-relative:text;mso-position-vertical:absolute;mso-position-vertical-relative:text;mso-width-percent:0;mso-height-percent:0;mso-width-relative:margin;mso-height-relative:margin;v-text-anchor:top" o:gfxdata="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" filled="f" stroked="f">
-                <v:textbox>
-                  <w:txbxContent>
-                    <w:p>
-                      <w:r>
-                        <w:t>B2</w:t>
-                      </w:r>
-                    </w:p>
-                  </w:txbxContent>
-                </v:textbox>
-              </v:shape>
-            </w:pict>
-          </mc:Fallback>
-        </mc:AlternateContent>
-      </w:r>
-      <w:r>
-        <w:rPr>
-          <w:noProof/>
-        </w:rPr>
-        <mc:AlternateContent>
-          <mc:Choice Requires="wps">
-            <w:drawing>
-              <wp:anchor distT="0" distB="0" distL="114300" distR="114300" simplePos="0" relativeHeight="252723200" behindDoc="0" locked="0" layoutInCell="1" allowOverlap="1" wp14:anchorId="7B47C281" wp14:editId="2C81457D">
-                <wp:simplePos x="0" y="0"/>
-                <wp:positionH relativeFrom="column">
-                  <wp:posOffset>556260</wp:posOffset>
-                </wp:positionH>
-                <wp:positionV relativeFrom="paragraph">
-                  <wp:posOffset>2500631</wp:posOffset>
-                </wp:positionV>
-                <wp:extent cx="1619250" cy="628650"/>
-                <wp:effectExtent l="0" t="0" r="19050" b="19050"/>
-                <wp:wrapNone/>
-                <wp:docPr id="28" name="Rettangolo 28"/>
-                <wp:cNvGraphicFramePr/>
-                <a:graphic xmlns:a="http://schemas.openxmlformats.org/drawingml/2006/main">
-                  <a:graphicData uri="http://schemas.microsoft.com/office/word/2010/wordprocessingShape">
-                    <wps:wsp>
-                      <wps:cNvSpPr/>
-                      <wps:spPr>
-                        <a:xfrm>
-                          <a:off x="0" y="0"/>
-                          <a:ext cx="1619250" cy="628650"/>
-                        </a:xfrm>
-                        <a:prstGeom prst="rect">
-                          <a:avLst/>
-                        </a:prstGeom>
-                        <a:noFill/>
-                        <a:ln w="9525" cap="flat" cmpd="sng" algn="ctr">
-                          <a:solidFill>
-                            <a:schemeClr val="dk1"/>
-                          </a:solidFill>
-                          <a:prstDash val="solid"/>
-                          <a:round/>
-                          <a:headEnd type="none" w="med" len="med"/>
-                          <a:tailEnd type="none" w="med" len="med"/>
-                        </a:ln>
-                      </wps:spPr>
-                      <wps:style>
-                        <a:lnRef idx="0">
-                          <a:scrgbClr r="0" g="0" b="0"/>
-                        </a:lnRef>
-                        <a:fillRef idx="0">
-                          <a:scrgbClr r="0" g="0" b="0"/>
-                        </a:fillRef>
-                        <a:effectRef idx="0">
-                          <a:scrgbClr r="0" g="0" b="0"/>
-                        </a:effectRef>
-                        <a:fontRef idx="minor">
-                          <a:schemeClr val="dk1"/>
-                        </a:fontRef>
-                      </wps:style>
-                      <wps:bodyPr rot="0" spcFirstLastPara="0" vertOverflow="overflow" horzOverflow="overflow" vert="horz" wrap="square" lIns="91440" tIns="45720" rIns="91440" bIns="45720" numCol="1" spcCol="0" rtlCol="0" fromWordArt="0" anchor="ctr" anchorCtr="0" forceAA="0" compatLnSpc="1">
-                        <a:prstTxWarp prst="textNoShape">
-                          <a:avLst/>
-                        </a:prstTxWarp>
-                        <a:noAutofit/>
-                      </wps:bodyPr>
-                    </wps:wsp>
-                  </a:graphicData>
-                </a:graphic>
-                <wp14:sizeRelV relativeFrom="margin">
-                  <wp14:pctHeight>0</wp14:pctHeight>
-                </wp14:sizeRelV>
-              </wp:anchor>
-            </w:drawing>
-          </mc:Choice>
-          <mc:Fallback>
-            <w:pict>
-              <v:rect w14:anchorId="36786EBB" id="Rettangolo 28" o:spid="_x0000_s1026" style="position:absolute;margin-left:43.8pt;margin-top:196.9pt;width:127.5pt;height:49.5pt;z-index:252723200;visibility:visible;mso-wrap-style:square;mso-height-percent:0;mso-wrap-distance-left:9pt;mso-wrap-distance-top:0;mso-wrap-distance-right:9pt;mso-wrap-distance-bottom:0;mso-position-horizontal:absolute;mso-position-horizontal-relative:text;mso-position-vertical:absolute;mso-position-vertical-relative:text;mso-height-percent:0;mso-height-relative:margin;v-text-anchor:middle" o:gfxdata="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" filled="f" strokecolor="black [3200]">
-                <v:stroke joinstyle="round"/>
-              </v:rect>
-            </w:pict>
-          </mc:Fallback>
-        </mc:AlternateContent>
-      </w:r>
-      <w:r>
-        <w:rPr>
-          <w:noProof/>
-        </w:rPr>
-        <mc:AlternateContent>
-          <mc:Choice Requires="wps">
-            <w:drawing>
-              <wp:anchor distT="0" distB="0" distL="114300" distR="114300" simplePos="0" relativeHeight="251596800" behindDoc="0" locked="0" layoutInCell="1" allowOverlap="1" wp14:anchorId="1F00E7D8" wp14:editId="208E139B">
-                <wp:simplePos x="0" y="0"/>
-                <wp:positionH relativeFrom="column">
-                  <wp:posOffset>603885</wp:posOffset>
-                </wp:positionH>
-                <wp:positionV relativeFrom="paragraph">
-                  <wp:posOffset>2633980</wp:posOffset>
-                </wp:positionV>
-                <wp:extent cx="76200" cy="76200"/>
-                <wp:effectExtent l="0" t="0" r="19050" b="19050"/>
-                <wp:wrapNone/>
-                <wp:docPr id="24" name="Ovale 24"/>
-                <wp:cNvGraphicFramePr/>
-                <a:graphic xmlns:a="http://schemas.openxmlformats.org/drawingml/2006/main">
-                  <a:graphicData uri="http://schemas.microsoft.com/office/word/2010/wordprocessingShape">
-                    <wps:wsp>
-                      <wps:cNvSpPr/>
-                      <wps:spPr>
-                        <a:xfrm>
-                          <a:off x="0" y="0"/>
-                          <a:ext cx="76200" cy="76200"/>
-                        </a:xfrm>
-                        <a:prstGeom prst="ellipse">
-                          <a:avLst/>
-                        </a:prstGeom>
-                      </wps:spPr>
-                      <wps:style>
-                        <a:lnRef idx="2">
-                          <a:schemeClr val="dk1">
-                            <a:shade val="50000"/>
-                          </a:schemeClr>
-                        </a:lnRef>
-                        <a:fillRef idx="1">
-                          <a:schemeClr val="dk1"/>
-                        </a:fillRef>
-                        <a:effectRef idx="0">
-                          <a:schemeClr val="dk1"/>
-                        </a:effectRef>
-                        <a:fontRef idx="minor">
-                          <a:schemeClr val="lt1"/>
-                        </a:fontRef>
-                      </wps:style>
-                      <wps:bodyPr rot="0" spcFirstLastPara="0" vertOverflow="overflow" horzOverflow="overflow" vert="horz" wrap="square" lIns="91440" tIns="45720" rIns="91440" bIns="45720" numCol="1" spcCol="0" rtlCol="0" fromWordArt="0" anchor="ctr" anchorCtr="0" forceAA="0" compatLnSpc="1">
-                        <a:prstTxWarp prst="textNoShape">
-                          <a:avLst/>
-                        </a:prstTxWarp>
-                        <a:noAutofit/>
-                      </wps:bodyPr>
-                    </wps:wsp>
-                  </a:graphicData>
-                </a:graphic>
-              </wp:anchor>
-            </w:drawing>
-          </mc:Choice>
-          <mc:Fallback>
-            <w:pict>
-              <v:oval w14:anchorId="656AE948" id="Ovale 24" o:spid="_x0000_s1026" style="position:absolute;margin-left:47.55pt;margin-top:207.4pt;width:6pt;height:6pt;z-index:251596800;visibility:visible;mso-wrap-style:square;mso-wrap-distance-left:9pt;mso-wrap-distance-top:0;mso-wrap-distance-right:9pt;mso-wrap-distance-bottom:0;mso-position-horizontal:absolute;mso-position-horizontal-relative:text;mso-position-vertical:absolute;mso-position-vertical-relative:text;v-text-anchor:middle" o:gfxdata="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" fillcolor="black [3200]" strokecolor="black [1600]" strokeweight="1pt">
-                <v:stroke joinstyle="miter"/>
-              </v:oval>
-            </w:pict>
-          </mc:Fallback>
-        </mc:AlternateContent>
-      </w:r>
-      <w:r>
-        <w:rPr>
-          <w:noProof/>
-        </w:rPr>
-        <mc:AlternateContent>
-          <mc:Choice Requires="wps">
-            <w:drawing>
-              <wp:anchor distT="0" distB="0" distL="114300" distR="114300" simplePos="0" relativeHeight="251699200" behindDoc="0" locked="0" layoutInCell="1" allowOverlap="1" wp14:anchorId="6A574152" wp14:editId="40300FF9">
-                <wp:simplePos x="0" y="0"/>
-                <wp:positionH relativeFrom="column">
-                  <wp:posOffset>668020</wp:posOffset>
-                </wp:positionH>
-                <wp:positionV relativeFrom="paragraph">
-                  <wp:posOffset>2691130</wp:posOffset>
-                </wp:positionV>
-                <wp:extent cx="142875" cy="123825"/>
-                <wp:effectExtent l="0" t="0" r="66675" b="47625"/>
-                <wp:wrapNone/>
-                <wp:docPr id="26" name="Connettore 2 26"/>
-                <wp:cNvGraphicFramePr/>
-                <a:graphic xmlns:a="http://schemas.openxmlformats.org/drawingml/2006/main">
-                  <a:graphicData uri="http://schemas.microsoft.com/office/word/2010/wordprocessingShape">
-                    <wps:wsp>
-                      <wps:cNvCnPr/>
-                      <wps:spPr>
-                        <a:xfrm>
-                          <a:off x="0" y="0"/>
-                          <a:ext cx="142875" cy="123825"/>
-                        </a:xfrm>
-                        <a:prstGeom prst="straightConnector1">
-                          <a:avLst/>
-                        </a:prstGeom>
-                        <a:ln>
-                          <a:tailEnd type="triangle"/>
-                        </a:ln>
-                      </wps:spPr>
-                      <wps:style>
-                        <a:lnRef idx="1">
-                          <a:schemeClr val="dk1"/>
-                        </a:lnRef>
-                        <a:fillRef idx="0">
-                          <a:schemeClr val="dk1"/>
-                        </a:fillRef>
-                        <a:effectRef idx="0">
-                          <a:schemeClr val="dk1"/>
-                        </a:effectRef>
-                        <a:fontRef idx="minor">
-                          <a:schemeClr val="tx1"/>
-                        </a:fontRef>
-                      </wps:style>
-                      <wps:bodyPr/>
-                    </wps:wsp>
-                  </a:graphicData>
-                </a:graphic>
-                <wp14:sizeRelH relativeFrom="margin">
-                  <wp14:pctWidth>0</wp14:pctWidth>
-                </wp14:sizeRelH>
-                <wp14:sizeRelV relativeFrom="margin">
-                  <wp14:pctHeight>0</wp14:pctHeight>
-                </wp14:sizeRelV>
-              </wp:anchor>
-            </w:drawing>
-          </mc:Choice>
-          <mc:Fallback>
-            <w:pict>
-              <v:shapetype w14:anchorId="6C92D1C1" id="_x0000_t32" coordsize="21600,21600" o:spt="32" o:oned="t" path="m,l21600,21600e" filled="f">
-                <v:path arrowok="t" fillok="f" o:connecttype="none"/>
-                <o:lock v:ext="edit" shapetype="t"/>
-              </v:shapetype>
-              <v:shape id="Connettore 2 26" o:spid="_x0000_s1026" type="#_x0000_t32" style="position:absolute;margin-left:52.6pt;margin-top:211.9pt;width:11.25pt;height:9.75pt;z-index:251699200;visibility:visible;mso-wrap-style:square;mso-width-percent:0;mso-height-percent:0;mso-wrap-distance-left:9pt;mso-wrap-distance-top:0;mso-wrap-distance-right:9pt;mso-wrap-distance-bottom:0;mso-position-horizontal:absolute;mso-position-horizontal-relative:text;mso-position-vertical:absolute;mso-position-vertical-relative:text;mso-width-percent:0;mso-height-percent:0;mso-width-relative:margin;mso-height-relative:margin" o:gfxdata="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" strokecolor="black [3200]" strokeweight=".5pt">
-                <v:stroke endarrow="block" joinstyle="miter"/>
-              </v:shape>
-            </w:pict>
-          </mc:Fallback>
-        </mc:AlternateContent>
-      </w:r>
-      <w:r>
-        <w:rPr>
-          <w:noProof/>
-        </w:rPr>
-        <mc:AlternateContent>
-          <mc:Choice Requires="wps">
-            <w:drawing>
-              <wp:anchor distT="0" distB="0" distL="114300" distR="114300" simplePos="0" relativeHeight="251945984" behindDoc="0" locked="0" layoutInCell="1" allowOverlap="1" wp14:anchorId="0778851A" wp14:editId="10D7AD3B">
-                <wp:simplePos x="0" y="0"/>
-                <wp:positionH relativeFrom="column">
-                  <wp:posOffset>755650</wp:posOffset>
-                </wp:positionH>
-                <wp:positionV relativeFrom="paragraph">
-                  <wp:posOffset>2567305</wp:posOffset>
-                </wp:positionV>
-                <wp:extent cx="447675" cy="276225"/>
-                <wp:effectExtent l="0" t="0" r="0" b="9525"/>
-                <wp:wrapNone/>
-                <wp:docPr id="30" name="Casella di testo 30"/>
-                <wp:cNvGraphicFramePr/>
-                <a:graphic xmlns:a="http://schemas.openxmlformats.org/drawingml/2006/main">
-                  <a:graphicData uri="http://schemas.microsoft.com/office/word/2010/wordprocessingShape">
-                    <wps:wsp>
-                      <wps:cNvSpPr txBox="1"/>
-                      <wps:spPr>
-                        <a:xfrm>
-                          <a:off x="0" y="0"/>
-                          <a:ext cx="447675" cy="276225"/>
-                        </a:xfrm>
-                        <a:prstGeom prst="rect">
-                          <a:avLst/>
-                        </a:prstGeom>
-                        <a:noFill/>
-                        <a:ln>
-                          <a:noFill/>
-                        </a:ln>
-                      </wps:spPr>
-                      <wps:style>
-                        <a:lnRef idx="0">
-                          <a:scrgbClr r="0" g="0" b="0"/>
-                        </a:lnRef>
-                        <a:fillRef idx="0">
-                          <a:scrgbClr r="0" g="0" b="0"/>
-                        </a:fillRef>
-                        <a:effectRef idx="0">
-                          <a:scrgbClr r="0" g="0" b="0"/>
-                        </a:effectRef>
-                        <a:fontRef idx="minor">
-                          <a:schemeClr val="dk1"/>
-                        </a:fontRef>
-                      </wps:style>
-                      <wps:txbx>
-                        <w:txbxContent>
-                          <w:p>
-                            <w:r>
-                              <w:t>B</w:t>
-                            </w:r>
-                            <w:r>
-                              <w:t>2</w:t>
-                            </w:r>
-                            <w:r>
-                              <w:t>1</w:t>
-                            </w:r>
-                          </w:p>
-                        </w:txbxContent>
-                      </wps:txbx>
-                      <wps:bodyPr rot="0" spcFirstLastPara="0" vertOverflow="overflow" horzOverflow="overflow" vert="horz" wrap="square" lIns="91440" tIns="45720" rIns="91440" bIns="45720" numCol="1" spcCol="0" rtlCol="0" fromWordArt="0" anchor="t" anchorCtr="0" forceAA="0" compatLnSpc="1">
-                        <a:prstTxWarp prst="textNoShape">
-                          <a:avLst/>
-                        </a:prstTxWarp>
-                        <a:noAutofit/>
-                      </wps:bodyPr>
-                    </wps:wsp>
-                  </a:graphicData>
-                </a:graphic>
-                <wp14:sizeRelH relativeFrom="margin">
-                  <wp14:pctWidth>0</wp14:pctWidth>
-                </wp14:sizeRelH>
-                <wp14:sizeRelV relativeFrom="margin">
-                  <wp14:pctHeight>0</wp14:pctHeight>
-                </wp14:sizeRelV>
-              </wp:anchor>
-            </w:drawing>
-          </mc:Choice>
-          <mc:Fallback>
-            <w:pict>
-              <v:shape w14:anchorId="0778851A" id="Casella di testo 30" o:spid="_x0000_s1027" type="#_x0000_t202" style="position:absolute;margin-left:59.5pt;margin-top:202.15pt;width:35.25pt;height:21.75pt;z-index:251945984;visibility:visible;mso-wrap-style:square;mso-width-percent:0;mso-height-percent:0;mso-wrap-distance-left:9pt;mso-wrap-distance-top:0;mso-wrap-distance-right:9pt;mso-wrap-distance-bottom:0;mso-position-horizontal:absolute;mso-position-horizontal-relative:text;mso-position-vertical:absolute;mso-position-vertical-relative:text;mso-width-percent:0;mso-height-percent:0;mso-width-relative:margin;mso-height-relative:margin;v-text-anchor:top" o:gfxdata="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" filled="f" stroked="f">
-                <v:textbox>
-                  <w:txbxContent>
-                    <w:p>
-                      <w:r>
-                        <w:t>B</w:t>
-                      </w:r>
-                      <w:r>
-                        <w:t>2</w:t>
-                      </w:r>
-                      <w:r>
-                        <w:t>1</w:t>
-                      </w:r>
-                    </w:p>
-                  </w:txbxContent>
-                </v:textbox>
-              </v:shape>
-            </w:pict>
-          </mc:Fallback>
-        </mc:AlternateContent>
-      </w:r>
-      <w:r>
-        <w:rPr>
-          <w:noProof/>
-        </w:rPr>
-        <mc:AlternateContent>
-          <mc:Choice Requires="wps">
-            <w:drawing>
-              <wp:anchor distT="0" distB="0" distL="114300" distR="114300" simplePos="0" relativeHeight="252717056" behindDoc="0" locked="0" layoutInCell="1" allowOverlap="1" wp14:anchorId="7F27948D" wp14:editId="6C1831C0">
-                <wp:simplePos x="0" y="0"/>
-                <wp:positionH relativeFrom="column">
-                  <wp:posOffset>813435</wp:posOffset>
-                </wp:positionH>
-                <wp:positionV relativeFrom="paragraph">
-                  <wp:posOffset>2595880</wp:posOffset>
-                </wp:positionV>
-                <wp:extent cx="628650" cy="466725"/>
-                <wp:effectExtent l="0" t="0" r="19050" b="28575"/>
-                <wp:wrapNone/>
-                <wp:docPr id="22" name="Rettangolo 22"/>
-                <wp:cNvGraphicFramePr/>
-                <a:graphic xmlns:a="http://schemas.openxmlformats.org/drawingml/2006/main">
-                  <a:graphicData uri="http://schemas.microsoft.com/office/word/2010/wordprocessingShape">
-                    <wps:wsp>
-                      <wps:cNvSpPr/>
-                      <wps:spPr>
-                        <a:xfrm>
-                          <a:off x="0" y="0"/>
-                          <a:ext cx="628650" cy="466725"/>
-                        </a:xfrm>
-                        <a:prstGeom prst="rect">
-                          <a:avLst/>
-                        </a:prstGeom>
-                        <a:noFill/>
-                        <a:ln w="9525" cap="flat" cmpd="sng" algn="ctr">
-                          <a:solidFill>
-                            <a:schemeClr val="dk1"/>
-                          </a:solidFill>
-                          <a:prstDash val="solid"/>
-                          <a:round/>
-                          <a:headEnd type="none" w="med" len="med"/>
-                          <a:tailEnd type="none" w="med" len="med"/>
-                        </a:ln>
-                      </wps:spPr>
-                      <wps:style>
-                        <a:lnRef idx="0">
-                          <a:scrgbClr r="0" g="0" b="0"/>
-                        </a:lnRef>
-                        <a:fillRef idx="0">
-                          <a:scrgbClr r="0" g="0" b="0"/>
-                        </a:fillRef>
-                        <a:effectRef idx="0">
-                          <a:scrgbClr r="0" g="0" b="0"/>
-                        </a:effectRef>
-                        <a:fontRef idx="minor">
-                          <a:schemeClr val="dk1"/>
-                        </a:fontRef>
-                      </wps:style>
-                      <wps:bodyPr rot="0" spcFirstLastPara="0" vertOverflow="overflow" horzOverflow="overflow" vert="horz" wrap="square" lIns="91440" tIns="45720" rIns="91440" bIns="45720" numCol="1" spcCol="0" rtlCol="0" fromWordArt="0" anchor="ctr" anchorCtr="0" forceAA="0" compatLnSpc="1">
-                        <a:prstTxWarp prst="textNoShape">
-                          <a:avLst/>
-                        </a:prstTxWarp>
-                        <a:noAutofit/>
-                      </wps:bodyPr>
-                    </wps:wsp>
-                  </a:graphicData>
-                </a:graphic>
-                <wp14:sizeRelH relativeFrom="margin">
-                  <wp14:pctWidth>0</wp14:pctWidth>
-                </wp14:sizeRelH>
-                <wp14:sizeRelV relativeFrom="margin">
-                  <wp14:pctHeight>0</wp14:pctHeight>
-                </wp14:sizeRelV>
-              </wp:anchor>
-            </w:drawing>
-          </mc:Choice>
-          <mc:Fallback>
-            <w:pict>
-              <v:rect w14:anchorId="329D55C4" id="Rettangolo 22" o:spid="_x0000_s1026" style="position:absolute;margin-left:64.05pt;margin-top:204.4pt;width:49.5pt;height:36.75pt;z-index:252717056;visibility:visible;mso-wrap-style:square;mso-width-percent:0;mso-height-percent:0;mso-wrap-distance-left:9pt;mso-wrap-distance-top:0;mso-wrap-distance-right:9pt;mso-wrap-distance-bottom:0;mso-position-horizontal:absolute;mso-position-horizontal-relative:text;mso-position-vertical:absolute;mso-position-vertical-relative:text;mso-width-percent:0;mso-height-percent:0;mso-width-relative:margin;mso-height-relative:margin;v-text-anchor:middle" o:gfxdata="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" filled="f" strokecolor="black [3200]">
-                <v:stroke joinstyle="round"/>
-              </v:rect>
-            </w:pict>
-          </mc:Fallback>
-        </mc:AlternateContent>
-      </w:r>
-      <w:r>
-        <w:rPr>
-          <w:noProof/>
-        </w:rPr>
-        <mc:AlternateContent>
-          <mc:Choice Requires="wps">
-            <w:drawing>
-              <wp:anchor distT="0" distB="0" distL="114300" distR="114300" simplePos="0" relativeHeight="252722176" behindDoc="0" locked="0" layoutInCell="1" allowOverlap="1" wp14:anchorId="50D86E5C" wp14:editId="3F5E909C">
-                <wp:simplePos x="0" y="0"/>
-                <wp:positionH relativeFrom="column">
-                  <wp:posOffset>1480185</wp:posOffset>
-                </wp:positionH>
-                <wp:positionV relativeFrom="paragraph">
-                  <wp:posOffset>2557780</wp:posOffset>
-                </wp:positionV>
-                <wp:extent cx="428625" cy="247650"/>
-                <wp:effectExtent l="0" t="0" r="0" b="0"/>
-                <wp:wrapNone/>
-                <wp:docPr id="20" name="Casella di testo 20"/>
-                <wp:cNvGraphicFramePr/>
-                <a:graphic xmlns:a="http://schemas.openxmlformats.org/drawingml/2006/main">
-                  <a:graphicData uri="http://schemas.microsoft.com/office/word/2010/wordprocessingShape">
-                    <wps:wsp>
-                      <wps:cNvSpPr txBox="1"/>
-                      <wps:spPr>
-                        <a:xfrm>
-                          <a:off x="0" y="0"/>
-                          <a:ext cx="428625" cy="247650"/>
-                        </a:xfrm>
-                        <a:prstGeom prst="rect">
-                          <a:avLst/>
-                        </a:prstGeom>
-                        <a:noFill/>
-                        <a:ln>
-                          <a:noFill/>
-                        </a:ln>
-                      </wps:spPr>
-                      <wps:style>
-                        <a:lnRef idx="0">
-                          <a:scrgbClr r="0" g="0" b="0"/>
-                        </a:lnRef>
-                        <a:fillRef idx="0">
-                          <a:scrgbClr r="0" g="0" b="0"/>
-                        </a:fillRef>
-                        <a:effectRef idx="0">
-                          <a:scrgbClr r="0" g="0" b="0"/>
-                        </a:effectRef>
-                        <a:fontRef idx="minor">
-                          <a:schemeClr val="dk1"/>
-                        </a:fontRef>
-                      </wps:style>
-                      <wps:txbx>
-                        <w:txbxContent>
-                          <w:p>
-                            <w:r>
-                              <w:t>B22</w:t>
-                            </w:r>
-                          </w:p>
-                        </w:txbxContent>
-                      </wps:txbx>
-                      <wps:bodyPr rot="0" spcFirstLastPara="0" vertOverflow="overflow" horzOverflow="overflow" vert="horz" wrap="square" lIns="91440" tIns="45720" rIns="91440" bIns="45720" numCol="1" spcCol="0" rtlCol="0" fromWordArt="0" anchor="t" anchorCtr="0" forceAA="0" compatLnSpc="1">
-                        <a:prstTxWarp prst="textNoShape">
-                          <a:avLst/>
-                        </a:prstTxWarp>
-                        <a:noAutofit/>
-                      </wps:bodyPr>
-                    </wps:wsp>
-                  </a:graphicData>
-                </a:graphic>
-                <wp14:sizeRelH relativeFrom="margin">
-                  <wp14:pctWidth>0</wp14:pctWidth>
-                </wp14:sizeRelH>
-              </wp:anchor>
-            </w:drawing>
-          </mc:Choice>
-          <mc:Fallback>
-            <w:pict>
-              <v:shape w14:anchorId="50D86E5C" id="Casella di testo 20" o:spid="_x0000_s1028" type="#_x0000_t202" style="position:absolute;margin-left:116.55pt;margin-top:201.4pt;width:33.75pt;height:19.5pt;z-index:252722176;visibility:visible;mso-wrap-style:square;mso-width-percent:0;mso-wrap-distance-left:9pt;mso-wrap-distance-top:0;mso-wrap-distance-right:9pt;mso-wrap-distance-bottom:0;mso-position-horizontal:absolute;mso-position-horizontal-relative:text;mso-position-vertical:absolute;mso-position-vertical-relative:text;mso-width-percent:0;mso-width-relative:margin;v-text-anchor:top" o:gfxdata="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" filled="f" stroked="f">
-                <v:textbox>
-                  <w:txbxContent>
-                    <w:p>
-                      <w:r>
-                        <w:t>B22</w:t>
-                      </w:r>
-                    </w:p>
-                  </w:txbxContent>
-                </v:textbox>
-              </v:shape>
-            </w:pict>
-          </mc:Fallback>
-        </mc:AlternateContent>
-      </w:r>
-      <w:r>
-        <w:rPr>
-          <w:noProof/>
-        </w:rPr>
-        <mc:AlternateContent>
-          <mc:Choice Requires="wps">
-            <w:drawing>
-              <wp:anchor distT="0" distB="0" distL="114300" distR="114300" simplePos="0" relativeHeight="252721152" behindDoc="0" locked="0" layoutInCell="1" allowOverlap="1" wp14:anchorId="28B3E26A" wp14:editId="2A826E89">
-                <wp:simplePos x="0" y="0"/>
-                <wp:positionH relativeFrom="column">
-                  <wp:posOffset>1508760</wp:posOffset>
-                </wp:positionH>
-                <wp:positionV relativeFrom="paragraph">
-                  <wp:posOffset>2586355</wp:posOffset>
-                </wp:positionV>
-                <wp:extent cx="628650" cy="495300"/>
-                <wp:effectExtent l="0" t="0" r="19050" b="19050"/>
-                <wp:wrapNone/>
-                <wp:docPr id="15" name="Rettangolo 15"/>
-                <wp:cNvGraphicFramePr/>
-                <a:graphic xmlns:a="http://schemas.openxmlformats.org/drawingml/2006/main">
-                  <a:graphicData uri="http://schemas.microsoft.com/office/word/2010/wordprocessingShape">
-                    <wps:wsp>
-                      <wps:cNvSpPr/>
-                      <wps:spPr>
-                        <a:xfrm>
-                          <a:off x="0" y="0"/>
-                          <a:ext cx="628650" cy="495300"/>
-                        </a:xfrm>
-                        <a:prstGeom prst="rect">
-                          <a:avLst/>
-                        </a:prstGeom>
-                        <a:noFill/>
-                        <a:ln w="9525" cap="flat" cmpd="sng" algn="ctr">
-                          <a:solidFill>
-                            <a:schemeClr val="dk1"/>
-                          </a:solidFill>
-                          <a:prstDash val="solid"/>
-                          <a:round/>
-                          <a:headEnd type="none" w="med" len="med"/>
-                          <a:tailEnd type="none" w="med" len="med"/>
-                        </a:ln>
-                      </wps:spPr>
-                      <wps:style>
-                        <a:lnRef idx="0">
-                          <a:scrgbClr r="0" g="0" b="0"/>
-                        </a:lnRef>
-                        <a:fillRef idx="0">
-                          <a:scrgbClr r="0" g="0" b="0"/>
-                        </a:fillRef>
-                        <a:effectRef idx="0">
-                          <a:scrgbClr r="0" g="0" b="0"/>
-                        </a:effectRef>
-                        <a:fontRef idx="minor">
-                          <a:schemeClr val="dk1"/>
-                        </a:fontRef>
-                      </wps:style>
-                      <wps:bodyPr rot="0" spcFirstLastPara="0" vertOverflow="overflow" horzOverflow="overflow" vert="horz" wrap="square" lIns="91440" tIns="45720" rIns="91440" bIns="45720" numCol="1" spcCol="0" rtlCol="0" fromWordArt="0" anchor="ctr" anchorCtr="0" forceAA="0" compatLnSpc="1">
-                        <a:prstTxWarp prst="textNoShape">
-                          <a:avLst/>
-                        </a:prstTxWarp>
-                        <a:noAutofit/>
-                      </wps:bodyPr>
-                    </wps:wsp>
-                  </a:graphicData>
-                </a:graphic>
-                <wp14:sizeRelH relativeFrom="margin">
-                  <wp14:pctWidth>0</wp14:pctWidth>
-                </wp14:sizeRelH>
-                <wp14:sizeRelV relativeFrom="margin">
-                  <wp14:pctHeight>0</wp14:pctHeight>
-                </wp14:sizeRelV>
-              </wp:anchor>
-            </w:drawing>
-          </mc:Choice>
-          <mc:Fallback>
-            <w:pict>
-              <v:rect w14:anchorId="0DD894C4" id="Rettangolo 15" o:spid="_x0000_s1026" style="position:absolute;margin-left:118.8pt;margin-top:203.65pt;width:49.5pt;height:39pt;z-index:252721152;visibility:visible;mso-wrap-style:square;mso-width-percent:0;mso-height-percent:0;mso-wrap-distance-left:9pt;mso-wrap-distance-top:0;mso-wrap-distance-right:9pt;mso-wrap-distance-bottom:0;mso-position-horizontal:absolute;mso-position-horizontal-relative:text;mso-position-vertical:absolute;mso-position-vertical-relative:text;mso-width-percent:0;mso-height-percent:0;mso-width-relative:margin;mso-height-relative:margin;v-text-anchor:middle" o:gfxdata="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" filled="f" strokecolor="black [3200]">
-                <v:stroke joinstyle="round"/>
-              </v:rect>
-            </w:pict>
-          </mc:Fallback>
-        </mc:AlternateContent>
-      </w:r>
-      <w:r>
-        <w:rPr>
-          <w:noProof/>
-        </w:rPr>
-        <mc:AlternateContent>
-          <mc:Choice Requires="wps">
-            <w:drawing>
-              <wp:anchor distT="0" distB="0" distL="114300" distR="114300" simplePos="0" relativeHeight="252719104" behindDoc="0" locked="0" layoutInCell="1" allowOverlap="1" wp14:anchorId="1DC03E7E" wp14:editId="363D9EA6">
-                <wp:simplePos x="0" y="0"/>
-                <wp:positionH relativeFrom="column">
-                  <wp:posOffset>3261360</wp:posOffset>
-                </wp:positionH>
-                <wp:positionV relativeFrom="paragraph">
-                  <wp:posOffset>1910080</wp:posOffset>
-                </wp:positionV>
-                <wp:extent cx="219075" cy="209550"/>
-                <wp:effectExtent l="0" t="0" r="0" b="0"/>
-                <wp:wrapNone/>
-                <wp:docPr id="10" name="Casella di testo 10"/>
-                <wp:cNvGraphicFramePr/>
-                <a:graphic xmlns:a="http://schemas.openxmlformats.org/drawingml/2006/main">
-                  <a:graphicData uri="http://schemas.microsoft.com/office/word/2010/wordprocessingShape">
-                    <wps:wsp>
-                      <wps:cNvSpPr txBox="1"/>
-                      <wps:spPr>
-                        <a:xfrm>
-                          <a:off x="0" y="0"/>
-                          <a:ext cx="219075" cy="209550"/>
-                        </a:xfrm>
-                        <a:prstGeom prst="rect">
-                          <a:avLst/>
-                        </a:prstGeom>
-                        <a:noFill/>
-                        <a:ln>
-                          <a:noFill/>
-                        </a:ln>
-                      </wps:spPr>
-                      <wps:style>
-                        <a:lnRef idx="0">
-                          <a:scrgbClr r="0" g="0" b="0"/>
-                        </a:lnRef>
-                        <a:fillRef idx="0">
-                          <a:scrgbClr r="0" g="0" b="0"/>
-                        </a:fillRef>
-                        <a:effectRef idx="0">
-                          <a:scrgbClr r="0" g="0" b="0"/>
-                        </a:effectRef>
-                        <a:fontRef idx="minor">
-                          <a:schemeClr val="accent6"/>
-                        </a:fontRef>
-                      </wps:style>
-                      <wps:txbx>
-                        <w:txbxContent>
-                          <w:p>
-                            <w:r>
-                              <w:t>f</w:t>
-                            </w:r>
-                          </w:p>
-                        </w:txbxContent>
-                      </wps:txbx>
-                      <wps:bodyPr rot="0" spcFirstLastPara="0" vertOverflow="overflow" horzOverflow="overflow" vert="horz" wrap="square" lIns="91440" tIns="45720" rIns="91440" bIns="45720" numCol="1" spcCol="0" rtlCol="0" fromWordArt="0" anchor="t" anchorCtr="0" forceAA="0" compatLnSpc="1">
-                        <a:prstTxWarp prst="textNoShape">
-                          <a:avLst/>
-                        </a:prstTxWarp>
-                        <a:noAutofit/>
-                      </wps:bodyPr>
-                    </wps:wsp>
-                  </a:graphicData>
-                </a:graphic>
-              </wp:anchor>
-            </w:drawing>
-          </mc:Choice>
-          <mc:Fallback>
-            <w:pict>
-              <v:shape w14:anchorId="1DC03E7E" id="Casella di testo 10" o:spid="_x0000_s1029" type="#_x0000_t202" style="position:absolute;margin-left:256.8pt;margin-top:150.4pt;width:17.25pt;height:16.5pt;z-index:252719104;visibility:visible;mso-wrap-style:square;mso-wrap-distance-left:9pt;mso-wrap-distance-top:0;mso-wrap-distance-right:9pt;mso-wrap-distance-bottom:0;mso-position-horizontal:absolute;mso-position-horizontal-relative:text;mso-position-vertical:absolute;mso-position-vertical-relative:text;v-text-anchor:top" o:gfxdata="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" filled="f" stroked="f">
-                <v:textbox>
-                  <w:txbxContent>
-                    <w:p>
-                      <w:r>
-                        <w:t>f</w:t>
-                      </w:r>
-                    </w:p>
-                  </w:txbxContent>
-                </v:textbox>
-              </v:shape>
-            </w:pict>
-          </mc:Fallback>
-        </mc:AlternateContent>
-      </w:r>
-      <w:r>
-        <w:rPr>
-          <w:noProof/>
-        </w:rPr>
-        <mc:AlternateContent>
-          <mc:Choice Requires="wps">
-            <w:drawing>
-              <wp:anchor distT="0" distB="0" distL="114300" distR="114300" simplePos="0" relativeHeight="252718080" behindDoc="0" locked="0" layoutInCell="1" allowOverlap="1" wp14:anchorId="62893E9A" wp14:editId="76D3B6F3">
-                <wp:simplePos x="0" y="0"/>
-                <wp:positionH relativeFrom="column">
-                  <wp:posOffset>2280285</wp:posOffset>
-                </wp:positionH>
-                <wp:positionV relativeFrom="paragraph">
-                  <wp:posOffset>1957705</wp:posOffset>
-                </wp:positionV>
-                <wp:extent cx="1914525" cy="228600"/>
-                <wp:effectExtent l="0" t="0" r="66675" b="95250"/>
-                <wp:wrapNone/>
-                <wp:docPr id="3" name="Connettore 2 3"/>
-                <wp:cNvGraphicFramePr/>
-                <a:graphic xmlns:a="http://schemas.openxmlformats.org/drawingml/2006/main">
-                  <a:graphicData uri="http://schemas.microsoft.com/office/word/2010/wordprocessingShape">
-                    <wps:wsp>
-                      <wps:cNvCnPr/>
-                      <wps:spPr>
-                        <a:xfrm>
-                          <a:off x="0" y="0"/>
-                          <a:ext cx="1914525" cy="228600"/>
-                        </a:xfrm>
-                        <a:prstGeom prst="straightConnector1">
-                          <a:avLst/>
-                        </a:prstGeom>
-                        <a:ln>
-                          <a:tailEnd type="triangle"/>
-                        </a:ln>
-                      </wps:spPr>
-                      <wps:style>
-                        <a:lnRef idx="1">
-                          <a:schemeClr val="accent6"/>
-                        </a:lnRef>
-                        <a:fillRef idx="0">
-                          <a:schemeClr val="accent6"/>
-                        </a:fillRef>
-                        <a:effectRef idx="0">
-                          <a:schemeClr val="accent6"/>
-                        </a:effectRef>
-                        <a:fontRef idx="minor">
-                          <a:schemeClr val="tx1"/>
-                        </a:fontRef>
-                      </wps:style>
-                      <wps:bodyPr/>
-                    </wps:wsp>
-                  </a:graphicData>
-                </a:graphic>
-                <wp14:sizeRelH relativeFrom="margin">
-                  <wp14:pctWidth>0</wp14:pctWidth>
-                </wp14:sizeRelH>
-              </wp:anchor>
-            </w:drawing>
-          </mc:Choice>
-          <mc:Fallback>
-            <w:pict>
-              <v:shapetype w14:anchorId="50A08EE6" id="_x0000_t32" coordsize="21600,21600" o:spt="32" o:oned="t" path="m,l21600,21600e" filled="f">
-                <v:path arrowok="t" fillok="f" o:connecttype="none"/>
-                <o:lock v:ext="edit" shapetype="t"/>
-              </v:shapetype>
-              <v:shape id="Connettore 2 3" o:spid="_x0000_s1026" type="#_x0000_t32" style="position:absolute;margin-left:179.55pt;margin-top:154.15pt;width:150.75pt;height:18pt;z-index:252718080;visibility:visible;mso-wrap-style:square;mso-width-percent:0;mso-wrap-distance-left:9pt;mso-wrap-distance-top:0;mso-wrap-distance-right:9pt;mso-wrap-distance-bottom:0;mso-position-horizontal:absolute;mso-position-horizontal-relative:text;mso-position-vertical:absolute;mso-position-vertical-relative:text;mso-width-percent:0;mso-width-relative:margin" o:gfxdata="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" strokecolor="#70ad47 [3209]" strokeweight=".5pt">
-                <v:stroke endarrow="block" joinstyle="miter"/>
-              </v:shape>
-            </w:pict>
-          </mc:Fallback>
-        </mc:AlternateContent>
-      </w:r>
-      <w:r>
-        <w:rPr>
-          <w:noProof/>
-        </w:rPr>
-        <mc:AlternateContent>
-          <mc:Choice Requires="wps">
-            <w:drawing>
-              <wp:anchor distT="0" distB="0" distL="114300" distR="114300" simplePos="0" relativeHeight="251731968" behindDoc="0" locked="0" layoutInCell="1" allowOverlap="1" wp14:anchorId="534A3C87" wp14:editId="7DC407DE">
-                <wp:simplePos x="0" y="0"/>
-                <wp:positionH relativeFrom="column">
-                  <wp:posOffset>99060</wp:posOffset>
-                </wp:positionH>
-                <wp:positionV relativeFrom="paragraph">
-                  <wp:posOffset>3519805</wp:posOffset>
-                </wp:positionV>
-                <wp:extent cx="4648200" cy="428625"/>
-                <wp:effectExtent l="0" t="0" r="0" b="9525"/>
-                <wp:wrapNone/>
-                <wp:docPr id="53" name="Casella di testo 53"/>
-                <wp:cNvGraphicFramePr/>
-                <a:graphic xmlns:a="http://schemas.openxmlformats.org/drawingml/2006/main">
-                  <a:graphicData uri="http://schemas.microsoft.com/office/word/2010/wordprocessingShape">
-                    <wps:wsp>
-                      <wps:cNvSpPr txBox="1"/>
-                      <wps:spPr>
-                        <a:xfrm>
-                          <a:off x="0" y="0"/>
-                          <a:ext cx="4648200" cy="428625"/>
-                        </a:xfrm>
-                        <a:prstGeom prst="rect">
-                          <a:avLst/>
-                        </a:prstGeom>
-                        <a:noFill/>
-                        <a:ln>
-                          <a:noFill/>
-                        </a:ln>
-                      </wps:spPr>
-                      <wps:style>
-                        <a:lnRef idx="0">
-                          <a:scrgbClr r="0" g="0" b="0"/>
-                        </a:lnRef>
-                        <a:fillRef idx="0">
-                          <a:scrgbClr r="0" g="0" b="0"/>
-                        </a:fillRef>
-                        <a:effectRef idx="0">
-                          <a:scrgbClr r="0" g="0" b="0"/>
-                        </a:effectRef>
-                        <a:fontRef idx="minor">
-                          <a:schemeClr val="dk1"/>
-                        </a:fontRef>
-                      </wps:style>
-                      <wps:txbx>
-                        <w:txbxContent>
-                          <w:p>
-                            <w:r>
-                              <w:t xml:space="preserve">con </w:t>
-                            </w:r>
-                            <w:proofErr w:type="gramStart"/>
-                            <w:r>
-                              <w:t>e</w:t>
-                            </w:r>
-                            <w:proofErr w:type="gramEnd"/>
-                            <w:r>
-                              <w:t xml:space="preserve"> esce da A B1 B2</w:t>
-                            </w:r>
-                            <w:r>
-                              <w:t>2</w:t>
-                            </w:r>
-                            <w:r>
-                              <w:t xml:space="preserve"> ed entra in S</w:t>
-                            </w:r>
-                            <w:r>
-                              <w:br/>
-                              <w:t>con f esce da A B1 B21 ed entra in S</w:t>
-                            </w:r>
-                          </w:p>
-                          <w:p/>
-                        </w:txbxContent>
-                      </wps:txbx>
-                      <wps:bodyPr rot="0" spcFirstLastPara="0" vertOverflow="overflow" horzOverflow="overflow" vert="horz" wrap="square" lIns="91440" tIns="45720" rIns="91440" bIns="45720" numCol="1" spcCol="0" rtlCol="0" fromWordArt="0" anchor="t" anchorCtr="0" forceAA="0" compatLnSpc="1">
-                        <a:prstTxWarp prst="textNoShape">
-                          <a:avLst/>
-                        </a:prstTxWarp>
-                        <a:noAutofit/>
-                      </wps:bodyPr>
-                    </wps:wsp>
-                  </a:graphicData>
-                </a:graphic>
-              </wp:anchor>
-            </w:drawing>
-          </mc:Choice>
-          <mc:Fallback>
-            <w:pict>
-              <v:shape w14:anchorId="534A3C87" id="Casella di testo 53" o:spid="_x0000_s1030" type="#_x0000_t202" style="position:absolute;margin-left:7.8pt;margin-top:277.15pt;width:366pt;height:33.75pt;z-index:251731968;visibility:visible;mso-wrap-style:square;mso-wrap-distance-left:9pt;mso-wrap-distance-top:0;mso-wrap-distance-right:9pt;mso-wrap-distance-bottom:0;mso-position-horizontal:absolute;mso-position-horizontal-relative:text;mso-position-vertical:absolute;mso-position-vertical-relative:text;v-text-anchor:top" o:gfxdata="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" filled="f" stroked="f">
-                <v:textbox>
-                  <w:txbxContent>
-                    <w:p>
-                      <w:r>
-                        <w:t xml:space="preserve">con </w:t>
-                      </w:r>
-                      <w:proofErr w:type="gramStart"/>
-                      <w:r>
-                        <w:t>e</w:t>
-                      </w:r>
-                      <w:proofErr w:type="gramEnd"/>
-                      <w:r>
-                        <w:t xml:space="preserve"> esce da A B1 B2</w:t>
-                      </w:r>
-                      <w:r>
-                        <w:t>2</w:t>
-                      </w:r>
-                      <w:r>
-                        <w:t xml:space="preserve"> ed entra in S</w:t>
-                      </w:r>
-                      <w:r>
-                        <w:br/>
-                        <w:t>con f esce da A B1 B21 ed entra in S</w:t>
-                      </w:r>
-                    </w:p>
-                    <w:p/>
-                  </w:txbxContent>
-                </v:textbox>
-              </v:shape>
-            </w:pict>
-          </mc:Fallback>
-        </mc:AlternateContent>
-      </w:r>
-      <w:r>
-        <w:rPr>
-          <w:noProof/>
-        </w:rPr>
-        <mc:AlternateContent>
-          <mc:Choice Requires="wps">
-            <w:drawing>
-              <wp:anchor distT="0" distB="0" distL="114300" distR="114300" simplePos="0" relativeHeight="251243520" behindDoc="0" locked="0" layoutInCell="1" allowOverlap="1" wp14:anchorId="66E24DA8" wp14:editId="00C8C8E7">
-                <wp:simplePos x="0" y="0"/>
-                <wp:positionH relativeFrom="column">
-                  <wp:posOffset>2137409</wp:posOffset>
-                </wp:positionH>
-                <wp:positionV relativeFrom="paragraph">
-                  <wp:posOffset>2519680</wp:posOffset>
-                </wp:positionV>
-                <wp:extent cx="619125" cy="295275"/>
-                <wp:effectExtent l="0" t="0" r="28575" b="28575"/>
+                <wp:extent cx="731583" cy="267337"/>
+                <wp:effectExtent l="0" t="0" r="30480" b="37465"/>
                 <wp:wrapNone/>
                 <wp:docPr id="16" name="Connettore diritto 16"/>
                 <wp:cNvGraphicFramePr/>
@@ -1012,7 +33,7 @@
                       <wps:spPr>
                         <a:xfrm flipV="1">
                           <a:off x="0" y="0"/>
-                          <a:ext cx="619125" cy="295275"/>
+                          <a:ext cx="731583" cy="267337"/>
                         </a:xfrm>
                         <a:prstGeom prst="line">
                           <a:avLst/>
@@ -1047,7 +68,7 @@
           </mc:Choice>
           <mc:Fallback>
             <w:pict>
-              <v:line w14:anchorId="5032D7C9" id="Connettore diritto 16" o:spid="_x0000_s1026" style="position:absolute;flip:y;z-index:251243520;visibility:visible;mso-wrap-style:square;mso-width-percent:0;mso-height-percent:0;mso-wrap-distance-left:9pt;mso-wrap-distance-top:0;mso-wrap-distance-right:9pt;mso-wrap-distance-bottom:0;mso-position-horizontal:absolute;mso-position-horizontal-relative:text;mso-position-vertical:absolute;mso-position-vertical-relative:text;mso-width-percent:0;mso-height-percent:0;mso-width-relative:margin;mso-height-relative:margin" from="168.3pt,198.4pt" to="217.05pt,221.65pt" o:gfxdata="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" strokecolor="#ed7d31 [3205]" strokeweight=".5pt">
+              <v:line w14:anchorId="3A3FBD7A" id="Connettore diritto 16" o:spid="_x0000_s1026" style="position:absolute;flip:y;z-index:251243520;visibility:visible;mso-wrap-style:square;mso-width-percent:0;mso-height-percent:0;mso-wrap-distance-left:9pt;mso-wrap-distance-top:0;mso-wrap-distance-right:9pt;mso-wrap-distance-bottom:0;mso-position-horizontal:absolute;mso-position-horizontal-relative:text;mso-position-vertical:absolute;mso-position-vertical-relative:text;mso-width-percent:0;mso-height-percent:0;mso-width-relative:margin;mso-height-relative:margin" from="159.3pt,198.4pt" to="216.9pt,219.45pt" o:gfxdata="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" strokecolor="#ed7d31 [3205]" strokeweight=".5pt">
                 <v:stroke joinstyle="miter"/>
               </v:line>
             </w:pict>
@@ -1057,6 +78,962 @@
       <w:r>
         <w:rPr>
           <w:noProof/>
+          <w:lang w:eastAsia="it-IT"/>
+        </w:rPr>
+        <mc:AlternateContent>
+          <mc:Choice Requires="wps">
+            <w:drawing>
+              <wp:anchor distT="0" distB="0" distL="114300" distR="114300" simplePos="0" relativeHeight="252721152" behindDoc="0" locked="0" layoutInCell="1" allowOverlap="1" wp14:anchorId="28B3E26A" wp14:editId="421CEBDB">
+                <wp:simplePos x="0" y="0"/>
+                <wp:positionH relativeFrom="column">
+                  <wp:posOffset>1438438</wp:posOffset>
+                </wp:positionH>
+                <wp:positionV relativeFrom="paragraph">
+                  <wp:posOffset>2587842</wp:posOffset>
+                </wp:positionV>
+                <wp:extent cx="584389" cy="495300"/>
+                <wp:effectExtent l="0" t="0" r="25400" b="19050"/>
+                <wp:wrapNone/>
+                <wp:docPr id="15" name="Rettangolo 15"/>
+                <wp:cNvGraphicFramePr/>
+                <a:graphic xmlns:a="http://schemas.openxmlformats.org/drawingml/2006/main">
+                  <a:graphicData uri="http://schemas.microsoft.com/office/word/2010/wordprocessingShape">
+                    <wps:wsp>
+                      <wps:cNvSpPr/>
+                      <wps:spPr>
+                        <a:xfrm>
+                          <a:off x="0" y="0"/>
+                          <a:ext cx="584389" cy="495300"/>
+                        </a:xfrm>
+                        <a:prstGeom prst="rect">
+                          <a:avLst/>
+                        </a:prstGeom>
+                        <a:noFill/>
+                        <a:ln w="9525" cap="flat" cmpd="sng" algn="ctr">
+                          <a:solidFill>
+                            <a:schemeClr val="dk1"/>
+                          </a:solidFill>
+                          <a:prstDash val="solid"/>
+                          <a:round/>
+                          <a:headEnd type="none" w="med" len="med"/>
+                          <a:tailEnd type="none" w="med" len="med"/>
+                        </a:ln>
+                      </wps:spPr>
+                      <wps:style>
+                        <a:lnRef idx="0">
+                          <a:scrgbClr r="0" g="0" b="0"/>
+                        </a:lnRef>
+                        <a:fillRef idx="0">
+                          <a:scrgbClr r="0" g="0" b="0"/>
+                        </a:fillRef>
+                        <a:effectRef idx="0">
+                          <a:scrgbClr r="0" g="0" b="0"/>
+                        </a:effectRef>
+                        <a:fontRef idx="minor">
+                          <a:schemeClr val="dk1"/>
+                        </a:fontRef>
+                      </wps:style>
+                      <wps:bodyPr rot="0" spcFirstLastPara="0" vertOverflow="overflow" horzOverflow="overflow" vert="horz" wrap="square" lIns="91440" tIns="45720" rIns="91440" bIns="45720" numCol="1" spcCol="0" rtlCol="0" fromWordArt="0" anchor="ctr" anchorCtr="0" forceAA="0" compatLnSpc="1">
+                        <a:prstTxWarp prst="textNoShape">
+                          <a:avLst/>
+                        </a:prstTxWarp>
+                        <a:noAutofit/>
+                      </wps:bodyPr>
+                    </wps:wsp>
+                  </a:graphicData>
+                </a:graphic>
+                <wp14:sizeRelH relativeFrom="margin">
+                  <wp14:pctWidth>0</wp14:pctWidth>
+                </wp14:sizeRelH>
+                <wp14:sizeRelV relativeFrom="margin">
+                  <wp14:pctHeight>0</wp14:pctHeight>
+                </wp14:sizeRelV>
+              </wp:anchor>
+            </w:drawing>
+          </mc:Choice>
+          <mc:Fallback>
+            <w:pict>
+              <v:rect w14:anchorId="39E4FDC6" id="Rettangolo 15" o:spid="_x0000_s1026" style="position:absolute;margin-left:113.25pt;margin-top:203.75pt;width:46pt;height:39pt;z-index:252721152;visibility:visible;mso-wrap-style:square;mso-width-percent:0;mso-height-percent:0;mso-wrap-distance-left:9pt;mso-wrap-distance-top:0;mso-wrap-distance-right:9pt;mso-wrap-distance-bottom:0;mso-position-horizontal:absolute;mso-position-horizontal-relative:text;mso-position-vertical:absolute;mso-position-vertical-relative:text;mso-width-percent:0;mso-height-percent:0;mso-width-relative:margin;mso-height-relative:margin;v-text-anchor:middle" o:gfxdata="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" filled="f" strokecolor="black [3200]">
+                <v:stroke joinstyle="round"/>
+              </v:rect>
+            </w:pict>
+          </mc:Fallback>
+        </mc:AlternateContent>
+      </w:r>
+      <w:r>
+        <w:rPr>
+          <w:noProof/>
+          <w:lang w:eastAsia="it-IT"/>
+        </w:rPr>
+        <mc:AlternateContent>
+          <mc:Choice Requires="wps">
+            <w:drawing>
+              <wp:anchor distT="0" distB="0" distL="114300" distR="114300" simplePos="0" relativeHeight="252722176" behindDoc="0" locked="0" layoutInCell="1" allowOverlap="1" wp14:anchorId="50D86E5C" wp14:editId="4B73A042">
+                <wp:simplePos x="0" y="0"/>
+                <wp:positionH relativeFrom="column">
+                  <wp:posOffset>1434876</wp:posOffset>
+                </wp:positionH>
+                <wp:positionV relativeFrom="paragraph">
+                  <wp:posOffset>2557780</wp:posOffset>
+                </wp:positionV>
+                <wp:extent cx="428625" cy="247650"/>
+                <wp:effectExtent l="0" t="0" r="0" b="0"/>
+                <wp:wrapNone/>
+                <wp:docPr id="20" name="Casella di testo 20"/>
+                <wp:cNvGraphicFramePr/>
+                <a:graphic xmlns:a="http://schemas.openxmlformats.org/drawingml/2006/main">
+                  <a:graphicData uri="http://schemas.microsoft.com/office/word/2010/wordprocessingShape">
+                    <wps:wsp>
+                      <wps:cNvSpPr txBox="1"/>
+                      <wps:spPr>
+                        <a:xfrm>
+                          <a:off x="0" y="0"/>
+                          <a:ext cx="428625" cy="247650"/>
+                        </a:xfrm>
+                        <a:prstGeom prst="rect">
+                          <a:avLst/>
+                        </a:prstGeom>
+                        <a:noFill/>
+                        <a:ln>
+                          <a:noFill/>
+                        </a:ln>
+                      </wps:spPr>
+                      <wps:style>
+                        <a:lnRef idx="0">
+                          <a:scrgbClr r="0" g="0" b="0"/>
+                        </a:lnRef>
+                        <a:fillRef idx="0">
+                          <a:scrgbClr r="0" g="0" b="0"/>
+                        </a:fillRef>
+                        <a:effectRef idx="0">
+                          <a:scrgbClr r="0" g="0" b="0"/>
+                        </a:effectRef>
+                        <a:fontRef idx="minor">
+                          <a:schemeClr val="dk1"/>
+                        </a:fontRef>
+                      </wps:style>
+                      <wps:txbx>
+                        <w:txbxContent>
+                          <w:p>
+                            <w:r>
+                              <w:t>B22</w:t>
+                            </w:r>
+                          </w:p>
+                        </w:txbxContent>
+                      </wps:txbx>
+                      <wps:bodyPr rot="0" spcFirstLastPara="0" vertOverflow="overflow" horzOverflow="overflow" vert="horz" wrap="square" lIns="91440" tIns="45720" rIns="91440" bIns="45720" numCol="1" spcCol="0" rtlCol="0" fromWordArt="0" anchor="t" anchorCtr="0" forceAA="0" compatLnSpc="1">
+                        <a:prstTxWarp prst="textNoShape">
+                          <a:avLst/>
+                        </a:prstTxWarp>
+                        <a:noAutofit/>
+                      </wps:bodyPr>
+                    </wps:wsp>
+                  </a:graphicData>
+                </a:graphic>
+                <wp14:sizeRelH relativeFrom="margin">
+                  <wp14:pctWidth>0</wp14:pctWidth>
+                </wp14:sizeRelH>
+              </wp:anchor>
+            </w:drawing>
+          </mc:Choice>
+          <mc:Fallback>
+            <w:pict>
+              <v:shapetype w14:anchorId="50D86E5C" id="_x0000_t202" coordsize="21600,21600" o:spt="202" path="m,l,21600r21600,l21600,xe">
+                <v:stroke joinstyle="miter"/>
+                <v:path gradientshapeok="t" o:connecttype="rect"/>
+              </v:shapetype>
+              <v:shape id="Casella di testo 20" o:spid="_x0000_s1026" type="#_x0000_t202" style="position:absolute;margin-left:113pt;margin-top:201.4pt;width:33.75pt;height:19.5pt;z-index:252722176;visibility:visible;mso-wrap-style:square;mso-width-percent:0;mso-wrap-distance-left:9pt;mso-wrap-distance-top:0;mso-wrap-distance-right:9pt;mso-wrap-distance-bottom:0;mso-position-horizontal:absolute;mso-position-horizontal-relative:text;mso-position-vertical:absolute;mso-position-vertical-relative:text;mso-width-percent:0;mso-width-relative:margin;v-text-anchor:top" o:gfxdata="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" filled="f" stroked="f">
+                <v:textbox>
+                  <w:txbxContent>
+                    <w:p>
+                      <w:r>
+                        <w:t>B22</w:t>
+                      </w:r>
+                    </w:p>
+                  </w:txbxContent>
+                </v:textbox>
+              </v:shape>
+            </w:pict>
+          </mc:Fallback>
+        </mc:AlternateContent>
+      </w:r>
+      <w:r>
+        <w:rPr>
+          <w:noProof/>
+          <w:lang w:eastAsia="it-IT"/>
+        </w:rPr>
+        <mc:AlternateContent>
+          <mc:Choice Requires="wps">
+            <w:drawing>
+              <wp:anchor distT="0" distB="0" distL="114300" distR="114300" simplePos="0" relativeHeight="252717056" behindDoc="0" locked="0" layoutInCell="1" allowOverlap="1" wp14:anchorId="7F27948D" wp14:editId="21293097">
+                <wp:simplePos x="0" y="0"/>
+                <wp:positionH relativeFrom="column">
+                  <wp:posOffset>812975</wp:posOffset>
+                </wp:positionH>
+                <wp:positionV relativeFrom="paragraph">
+                  <wp:posOffset>2594641</wp:posOffset>
+                </wp:positionV>
+                <wp:extent cx="513287" cy="466725"/>
+                <wp:effectExtent l="0" t="0" r="20320" b="28575"/>
+                <wp:wrapNone/>
+                <wp:docPr id="22" name="Rettangolo 22"/>
+                <wp:cNvGraphicFramePr/>
+                <a:graphic xmlns:a="http://schemas.openxmlformats.org/drawingml/2006/main">
+                  <a:graphicData uri="http://schemas.microsoft.com/office/word/2010/wordprocessingShape">
+                    <wps:wsp>
+                      <wps:cNvSpPr/>
+                      <wps:spPr>
+                        <a:xfrm>
+                          <a:off x="0" y="0"/>
+                          <a:ext cx="513287" cy="466725"/>
+                        </a:xfrm>
+                        <a:prstGeom prst="rect">
+                          <a:avLst/>
+                        </a:prstGeom>
+                        <a:noFill/>
+                        <a:ln w="9525" cap="flat" cmpd="sng" algn="ctr">
+                          <a:solidFill>
+                            <a:schemeClr val="dk1"/>
+                          </a:solidFill>
+                          <a:prstDash val="solid"/>
+                          <a:round/>
+                          <a:headEnd type="none" w="med" len="med"/>
+                          <a:tailEnd type="none" w="med" len="med"/>
+                        </a:ln>
+                      </wps:spPr>
+                      <wps:style>
+                        <a:lnRef idx="0">
+                          <a:scrgbClr r="0" g="0" b="0"/>
+                        </a:lnRef>
+                        <a:fillRef idx="0">
+                          <a:scrgbClr r="0" g="0" b="0"/>
+                        </a:fillRef>
+                        <a:effectRef idx="0">
+                          <a:scrgbClr r="0" g="0" b="0"/>
+                        </a:effectRef>
+                        <a:fontRef idx="minor">
+                          <a:schemeClr val="dk1"/>
+                        </a:fontRef>
+                      </wps:style>
+                      <wps:bodyPr rot="0" spcFirstLastPara="0" vertOverflow="overflow" horzOverflow="overflow" vert="horz" wrap="square" lIns="91440" tIns="45720" rIns="91440" bIns="45720" numCol="1" spcCol="0" rtlCol="0" fromWordArt="0" anchor="ctr" anchorCtr="0" forceAA="0" compatLnSpc="1">
+                        <a:prstTxWarp prst="textNoShape">
+                          <a:avLst/>
+                        </a:prstTxWarp>
+                        <a:noAutofit/>
+                      </wps:bodyPr>
+                    </wps:wsp>
+                  </a:graphicData>
+                </a:graphic>
+                <wp14:sizeRelH relativeFrom="margin">
+                  <wp14:pctWidth>0</wp14:pctWidth>
+                </wp14:sizeRelH>
+                <wp14:sizeRelV relativeFrom="margin">
+                  <wp14:pctHeight>0</wp14:pctHeight>
+                </wp14:sizeRelV>
+              </wp:anchor>
+            </w:drawing>
+          </mc:Choice>
+          <mc:Fallback>
+            <w:pict>
+              <v:rect w14:anchorId="0FC6B25C" id="Rettangolo 22" o:spid="_x0000_s1026" style="position:absolute;margin-left:64pt;margin-top:204.3pt;width:40.4pt;height:36.75pt;z-index:252717056;visibility:visible;mso-wrap-style:square;mso-width-percent:0;mso-height-percent:0;mso-wrap-distance-left:9pt;mso-wrap-distance-top:0;mso-wrap-distance-right:9pt;mso-wrap-distance-bottom:0;mso-position-horizontal:absolute;mso-position-horizontal-relative:text;mso-position-vertical:absolute;mso-position-vertical-relative:text;mso-width-percent:0;mso-height-percent:0;mso-width-relative:margin;mso-height-relative:margin;v-text-anchor:middle" o:gfxdata="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" filled="f" strokecolor="black [3200]">
+                <v:stroke joinstyle="round"/>
+              </v:rect>
+            </w:pict>
+          </mc:Fallback>
+        </mc:AlternateContent>
+      </w:r>
+      <w:r>
+        <w:rPr>
+          <w:noProof/>
+          <w:lang w:eastAsia="it-IT"/>
+        </w:rPr>
+        <mc:AlternateContent>
+          <mc:Choice Requires="wps">
+            <w:drawing>
+              <wp:anchor distT="0" distB="0" distL="114300" distR="114300" simplePos="0" relativeHeight="252724224" behindDoc="0" locked="0" layoutInCell="1" allowOverlap="1" wp14:anchorId="47187136" wp14:editId="6D445DCC">
+                <wp:simplePos x="0" y="0"/>
+                <wp:positionH relativeFrom="column">
+                  <wp:posOffset>498475</wp:posOffset>
+                </wp:positionH>
+                <wp:positionV relativeFrom="paragraph">
+                  <wp:posOffset>2910205</wp:posOffset>
+                </wp:positionV>
+                <wp:extent cx="390525" cy="314325"/>
+                <wp:effectExtent l="0" t="0" r="0" b="9525"/>
+                <wp:wrapNone/>
+                <wp:docPr id="31" name="Casella di testo 31"/>
+                <wp:cNvGraphicFramePr/>
+                <a:graphic xmlns:a="http://schemas.openxmlformats.org/drawingml/2006/main">
+                  <a:graphicData uri="http://schemas.microsoft.com/office/word/2010/wordprocessingShape">
+                    <wps:wsp>
+                      <wps:cNvSpPr txBox="1"/>
+                      <wps:spPr>
+                        <a:xfrm>
+                          <a:off x="0" y="0"/>
+                          <a:ext cx="390525" cy="314325"/>
+                        </a:xfrm>
+                        <a:prstGeom prst="rect">
+                          <a:avLst/>
+                        </a:prstGeom>
+                        <a:noFill/>
+                        <a:ln>
+                          <a:noFill/>
+                        </a:ln>
+                      </wps:spPr>
+                      <wps:style>
+                        <a:lnRef idx="0">
+                          <a:scrgbClr r="0" g="0" b="0"/>
+                        </a:lnRef>
+                        <a:fillRef idx="0">
+                          <a:scrgbClr r="0" g="0" b="0"/>
+                        </a:fillRef>
+                        <a:effectRef idx="0">
+                          <a:scrgbClr r="0" g="0" b="0"/>
+                        </a:effectRef>
+                        <a:fontRef idx="minor">
+                          <a:schemeClr val="dk1"/>
+                        </a:fontRef>
+                      </wps:style>
+                      <wps:txbx>
+                        <w:txbxContent>
+                          <w:p>
+                            <w:r>
+                              <w:t>B2</w:t>
+                            </w:r>
+                          </w:p>
+                        </w:txbxContent>
+                      </wps:txbx>
+                      <wps:bodyPr rot="0" spcFirstLastPara="0" vertOverflow="overflow" horzOverflow="overflow" vert="horz" wrap="square" lIns="91440" tIns="45720" rIns="91440" bIns="45720" numCol="1" spcCol="0" rtlCol="0" fromWordArt="0" anchor="t" anchorCtr="0" forceAA="0" compatLnSpc="1">
+                        <a:prstTxWarp prst="textNoShape">
+                          <a:avLst/>
+                        </a:prstTxWarp>
+                        <a:noAutofit/>
+                      </wps:bodyPr>
+                    </wps:wsp>
+                  </a:graphicData>
+                </a:graphic>
+                <wp14:sizeRelH relativeFrom="margin">
+                  <wp14:pctWidth>0</wp14:pctWidth>
+                </wp14:sizeRelH>
+                <wp14:sizeRelV relativeFrom="margin">
+                  <wp14:pctHeight>0</wp14:pctHeight>
+                </wp14:sizeRelV>
+              </wp:anchor>
+            </w:drawing>
+          </mc:Choice>
+          <mc:Fallback xmlns:w16se="http://schemas.microsoft.com/office/word/2015/wordml/symex" xmlns:w16sdtdh="http://schemas.microsoft.com/office/word/2020/wordml/sdtdatahash" xmlns:w16="http://schemas.microsoft.com/office/word/2018/wordml" xmlns:w16cid="http://schemas.microsoft.com/office/word/2016/wordml/cid" xmlns:w16cex="http://schemas.microsoft.com/office/word/2018/wordml/cex" xmlns:am3d="http://schemas.microsoft.com/office/drawing/2017/model3d" xmlns:aink="http://schemas.microsoft.com/office/drawing/2016/ink" xmlns:cx8="http://schemas.microsoft.com/office/drawing/2016/5/14/chartex" xmlns:cx7="http://schemas.microsoft.com/office/drawing/2016/5/13/chartex" xmlns:cx6="http://schemas.microsoft.com/office/drawing/2016/5/12/chartex" xmlns:cx5="http://schemas.microsoft.com/office/drawing/2016/5/11/chartex" xmlns:cx4="http://schemas.microsoft.com/office/drawing/2016/5/10/chartex" xmlns:cx3="http://schemas.microsoft.com/office/drawing/2016/5/9/chartex" xmlns:cx2="http://schemas.microsoft.com/office/drawing/2015/10/21/chartex" xmlns:cx1="http://schemas.microsoft.com/office/drawing/2015/9/8/chartex" xmlns:cx="http://schemas.microsoft.com/office/drawing/2014/chartex">
+            <w:pict>
+              <v:shapetype w14:anchorId="47187136" id="_x0000_t202" coordsize="21600,21600" o:spt="202" path="m,l,21600r21600,l21600,xe">
+                <v:stroke joinstyle="miter"/>
+                <v:path gradientshapeok="t" o:connecttype="rect"/>
+              </v:shapetype>
+              <v:shape id="Casella di testo 31" o:spid="_x0000_s1026" type="#_x0000_t202" style="position:absolute;margin-left:39.25pt;margin-top:229.15pt;width:30.75pt;height:24.75pt;z-index:252724224;visibility:visible;mso-wrap-style:square;mso-width-percent:0;mso-height-percent:0;mso-wrap-distance-left:9pt;mso-wrap-distance-top:0;mso-wrap-distance-right:9pt;mso-wrap-distance-bottom:0;mso-position-horizontal:absolute;mso-position-horizontal-relative:text;mso-position-vertical:absolute;mso-position-vertical-relative:text;mso-width-percent:0;mso-height-percent:0;mso-width-relative:margin;mso-height-relative:margin;v-text-anchor:top" o:gfxdata="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" filled="f" stroked="f">
+                <v:textbox>
+                  <w:txbxContent>
+                    <w:p>
+                      <w:r>
+                        <w:t>B2</w:t>
+                      </w:r>
+                    </w:p>
+                  </w:txbxContent>
+                </v:textbox>
+              </v:shape>
+            </w:pict>
+          </mc:Fallback>
+        </mc:AlternateContent>
+      </w:r>
+      <w:r>
+        <w:rPr>
+          <w:noProof/>
+          <w:lang w:eastAsia="it-IT"/>
+        </w:rPr>
+        <mc:AlternateContent>
+          <mc:Choice Requires="wps">
+            <w:drawing>
+              <wp:anchor distT="0" distB="0" distL="114300" distR="114300" simplePos="0" relativeHeight="252723200" behindDoc="0" locked="0" layoutInCell="1" allowOverlap="1" wp14:anchorId="7B47C281" wp14:editId="2C81457D">
+                <wp:simplePos x="0" y="0"/>
+                <wp:positionH relativeFrom="column">
+                  <wp:posOffset>556260</wp:posOffset>
+                </wp:positionH>
+                <wp:positionV relativeFrom="paragraph">
+                  <wp:posOffset>2500631</wp:posOffset>
+                </wp:positionV>
+                <wp:extent cx="1619250" cy="628650"/>
+                <wp:effectExtent l="0" t="0" r="19050" b="19050"/>
+                <wp:wrapNone/>
+                <wp:docPr id="28" name="Rettangolo 28"/>
+                <wp:cNvGraphicFramePr/>
+                <a:graphic xmlns:a="http://schemas.openxmlformats.org/drawingml/2006/main">
+                  <a:graphicData uri="http://schemas.microsoft.com/office/word/2010/wordprocessingShape">
+                    <wps:wsp>
+                      <wps:cNvSpPr/>
+                      <wps:spPr>
+                        <a:xfrm>
+                          <a:off x="0" y="0"/>
+                          <a:ext cx="1619250" cy="628650"/>
+                        </a:xfrm>
+                        <a:prstGeom prst="rect">
+                          <a:avLst/>
+                        </a:prstGeom>
+                        <a:noFill/>
+                        <a:ln w="9525" cap="flat" cmpd="sng" algn="ctr">
+                          <a:solidFill>
+                            <a:schemeClr val="dk1"/>
+                          </a:solidFill>
+                          <a:prstDash val="solid"/>
+                          <a:round/>
+                          <a:headEnd type="none" w="med" len="med"/>
+                          <a:tailEnd type="none" w="med" len="med"/>
+                        </a:ln>
+                      </wps:spPr>
+                      <wps:style>
+                        <a:lnRef idx="0">
+                          <a:scrgbClr r="0" g="0" b="0"/>
+                        </a:lnRef>
+                        <a:fillRef idx="0">
+                          <a:scrgbClr r="0" g="0" b="0"/>
+                        </a:fillRef>
+                        <a:effectRef idx="0">
+                          <a:scrgbClr r="0" g="0" b="0"/>
+                        </a:effectRef>
+                        <a:fontRef idx="minor">
+                          <a:schemeClr val="dk1"/>
+                        </a:fontRef>
+                      </wps:style>
+                      <wps:bodyPr rot="0" spcFirstLastPara="0" vertOverflow="overflow" horzOverflow="overflow" vert="horz" wrap="square" lIns="91440" tIns="45720" rIns="91440" bIns="45720" numCol="1" spcCol="0" rtlCol="0" fromWordArt="0" anchor="ctr" anchorCtr="0" forceAA="0" compatLnSpc="1">
+                        <a:prstTxWarp prst="textNoShape">
+                          <a:avLst/>
+                        </a:prstTxWarp>
+                        <a:noAutofit/>
+                      </wps:bodyPr>
+                    </wps:wsp>
+                  </a:graphicData>
+                </a:graphic>
+                <wp14:sizeRelV relativeFrom="margin">
+                  <wp14:pctHeight>0</wp14:pctHeight>
+                </wp14:sizeRelV>
+              </wp:anchor>
+            </w:drawing>
+          </mc:Choice>
+          <mc:Fallback xmlns:w16se="http://schemas.microsoft.com/office/word/2015/wordml/symex" xmlns:w16sdtdh="http://schemas.microsoft.com/office/word/2020/wordml/sdtdatahash" xmlns:w16="http://schemas.microsoft.com/office/word/2018/wordml" xmlns:w16cid="http://schemas.microsoft.com/office/word/2016/wordml/cid" xmlns:w16cex="http://schemas.microsoft.com/office/word/2018/wordml/cex" xmlns:am3d="http://schemas.microsoft.com/office/drawing/2017/model3d" xmlns:aink="http://schemas.microsoft.com/office/drawing/2016/ink" xmlns:cx8="http://schemas.microsoft.com/office/drawing/2016/5/14/chartex" xmlns:cx7="http://schemas.microsoft.com/office/drawing/2016/5/13/chartex" xmlns:cx6="http://schemas.microsoft.com/office/drawing/2016/5/12/chartex" xmlns:cx5="http://schemas.microsoft.com/office/drawing/2016/5/11/chartex" xmlns:cx4="http://schemas.microsoft.com/office/drawing/2016/5/10/chartex" xmlns:cx3="http://schemas.microsoft.com/office/drawing/2016/5/9/chartex" xmlns:cx2="http://schemas.microsoft.com/office/drawing/2015/10/21/chartex" xmlns:cx1="http://schemas.microsoft.com/office/drawing/2015/9/8/chartex" xmlns:cx="http://schemas.microsoft.com/office/drawing/2014/chartex">
+            <w:pict>
+              <v:rect w14:anchorId="36786EBB" id="Rettangolo 28" o:spid="_x0000_s1026" style="position:absolute;margin-left:43.8pt;margin-top:196.9pt;width:127.5pt;height:49.5pt;z-index:252723200;visibility:visible;mso-wrap-style:square;mso-height-percent:0;mso-wrap-distance-left:9pt;mso-wrap-distance-top:0;mso-wrap-distance-right:9pt;mso-wrap-distance-bottom:0;mso-position-horizontal:absolute;mso-position-horizontal-relative:text;mso-position-vertical:absolute;mso-position-vertical-relative:text;mso-height-percent:0;mso-height-relative:margin;v-text-anchor:middle" o:gfxdata="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" filled="f" strokecolor="black [3200]">
+                <v:stroke joinstyle="round"/>
+              </v:rect>
+            </w:pict>
+          </mc:Fallback>
+        </mc:AlternateContent>
+      </w:r>
+      <w:r>
+        <w:rPr>
+          <w:noProof/>
+          <w:lang w:eastAsia="it-IT"/>
+        </w:rPr>
+        <mc:AlternateContent>
+          <mc:Choice Requires="wps">
+            <w:drawing>
+              <wp:anchor distT="0" distB="0" distL="114300" distR="114300" simplePos="0" relativeHeight="251596800" behindDoc="0" locked="0" layoutInCell="1" allowOverlap="1" wp14:anchorId="1F00E7D8" wp14:editId="208E139B">
+                <wp:simplePos x="0" y="0"/>
+                <wp:positionH relativeFrom="column">
+                  <wp:posOffset>603885</wp:posOffset>
+                </wp:positionH>
+                <wp:positionV relativeFrom="paragraph">
+                  <wp:posOffset>2633980</wp:posOffset>
+                </wp:positionV>
+                <wp:extent cx="76200" cy="76200"/>
+                <wp:effectExtent l="0" t="0" r="19050" b="19050"/>
+                <wp:wrapNone/>
+                <wp:docPr id="24" name="Ovale 24"/>
+                <wp:cNvGraphicFramePr/>
+                <a:graphic xmlns:a="http://schemas.openxmlformats.org/drawingml/2006/main">
+                  <a:graphicData uri="http://schemas.microsoft.com/office/word/2010/wordprocessingShape">
+                    <wps:wsp>
+                      <wps:cNvSpPr/>
+                      <wps:spPr>
+                        <a:xfrm>
+                          <a:off x="0" y="0"/>
+                          <a:ext cx="76200" cy="76200"/>
+                        </a:xfrm>
+                        <a:prstGeom prst="ellipse">
+                          <a:avLst/>
+                        </a:prstGeom>
+                      </wps:spPr>
+                      <wps:style>
+                        <a:lnRef idx="2">
+                          <a:schemeClr val="dk1">
+                            <a:shade val="50000"/>
+                          </a:schemeClr>
+                        </a:lnRef>
+                        <a:fillRef idx="1">
+                          <a:schemeClr val="dk1"/>
+                        </a:fillRef>
+                        <a:effectRef idx="0">
+                          <a:schemeClr val="dk1"/>
+                        </a:effectRef>
+                        <a:fontRef idx="minor">
+                          <a:schemeClr val="lt1"/>
+                        </a:fontRef>
+                      </wps:style>
+                      <wps:bodyPr rot="0" spcFirstLastPara="0" vertOverflow="overflow" horzOverflow="overflow" vert="horz" wrap="square" lIns="91440" tIns="45720" rIns="91440" bIns="45720" numCol="1" spcCol="0" rtlCol="0" fromWordArt="0" anchor="ctr" anchorCtr="0" forceAA="0" compatLnSpc="1">
+                        <a:prstTxWarp prst="textNoShape">
+                          <a:avLst/>
+                        </a:prstTxWarp>
+                        <a:noAutofit/>
+                      </wps:bodyPr>
+                    </wps:wsp>
+                  </a:graphicData>
+                </a:graphic>
+              </wp:anchor>
+            </w:drawing>
+          </mc:Choice>
+          <mc:Fallback xmlns:w16se="http://schemas.microsoft.com/office/word/2015/wordml/symex" xmlns:w16sdtdh="http://schemas.microsoft.com/office/word/2020/wordml/sdtdatahash" xmlns:w16="http://schemas.microsoft.com/office/word/2018/wordml" xmlns:w16cid="http://schemas.microsoft.com/office/word/2016/wordml/cid" xmlns:w16cex="http://schemas.microsoft.com/office/word/2018/wordml/cex" xmlns:am3d="http://schemas.microsoft.com/office/drawing/2017/model3d" xmlns:aink="http://schemas.microsoft.com/office/drawing/2016/ink" xmlns:cx8="http://schemas.microsoft.com/office/drawing/2016/5/14/chartex" xmlns:cx7="http://schemas.microsoft.com/office/drawing/2016/5/13/chartex" xmlns:cx6="http://schemas.microsoft.com/office/drawing/2016/5/12/chartex" xmlns:cx5="http://schemas.microsoft.com/office/drawing/2016/5/11/chartex" xmlns:cx4="http://schemas.microsoft.com/office/drawing/2016/5/10/chartex" xmlns:cx3="http://schemas.microsoft.com/office/drawing/2016/5/9/chartex" xmlns:cx2="http://schemas.microsoft.com/office/drawing/2015/10/21/chartex" xmlns:cx1="http://schemas.microsoft.com/office/drawing/2015/9/8/chartex" xmlns:cx="http://schemas.microsoft.com/office/drawing/2014/chartex">
+            <w:pict>
+              <v:oval w14:anchorId="656AE948" id="Ovale 24" o:spid="_x0000_s1026" style="position:absolute;margin-left:47.55pt;margin-top:207.4pt;width:6pt;height:6pt;z-index:251596800;visibility:visible;mso-wrap-style:square;mso-wrap-distance-left:9pt;mso-wrap-distance-top:0;mso-wrap-distance-right:9pt;mso-wrap-distance-bottom:0;mso-position-horizontal:absolute;mso-position-horizontal-relative:text;mso-position-vertical:absolute;mso-position-vertical-relative:text;v-text-anchor:middle" o:gfxdata="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" fillcolor="black [3200]" strokecolor="black [1600]" strokeweight="1pt">
+                <v:stroke joinstyle="miter"/>
+              </v:oval>
+            </w:pict>
+          </mc:Fallback>
+        </mc:AlternateContent>
+      </w:r>
+      <w:r>
+        <w:rPr>
+          <w:noProof/>
+          <w:lang w:eastAsia="it-IT"/>
+        </w:rPr>
+        <mc:AlternateContent>
+          <mc:Choice Requires="wps">
+            <w:drawing>
+              <wp:anchor distT="0" distB="0" distL="114300" distR="114300" simplePos="0" relativeHeight="251699200" behindDoc="0" locked="0" layoutInCell="1" allowOverlap="1" wp14:anchorId="6A574152" wp14:editId="40300FF9">
+                <wp:simplePos x="0" y="0"/>
+                <wp:positionH relativeFrom="column">
+                  <wp:posOffset>668020</wp:posOffset>
+                </wp:positionH>
+                <wp:positionV relativeFrom="paragraph">
+                  <wp:posOffset>2691130</wp:posOffset>
+                </wp:positionV>
+                <wp:extent cx="142875" cy="123825"/>
+                <wp:effectExtent l="0" t="0" r="66675" b="47625"/>
+                <wp:wrapNone/>
+                <wp:docPr id="26" name="Connettore 2 26"/>
+                <wp:cNvGraphicFramePr/>
+                <a:graphic xmlns:a="http://schemas.openxmlformats.org/drawingml/2006/main">
+                  <a:graphicData uri="http://schemas.microsoft.com/office/word/2010/wordprocessingShape">
+                    <wps:wsp>
+                      <wps:cNvCnPr/>
+                      <wps:spPr>
+                        <a:xfrm>
+                          <a:off x="0" y="0"/>
+                          <a:ext cx="142875" cy="123825"/>
+                        </a:xfrm>
+                        <a:prstGeom prst="straightConnector1">
+                          <a:avLst/>
+                        </a:prstGeom>
+                        <a:ln>
+                          <a:tailEnd type="triangle"/>
+                        </a:ln>
+                      </wps:spPr>
+                      <wps:style>
+                        <a:lnRef idx="1">
+                          <a:schemeClr val="dk1"/>
+                        </a:lnRef>
+                        <a:fillRef idx="0">
+                          <a:schemeClr val="dk1"/>
+                        </a:fillRef>
+                        <a:effectRef idx="0">
+                          <a:schemeClr val="dk1"/>
+                        </a:effectRef>
+                        <a:fontRef idx="minor">
+                          <a:schemeClr val="tx1"/>
+                        </a:fontRef>
+                      </wps:style>
+                      <wps:bodyPr/>
+                    </wps:wsp>
+                  </a:graphicData>
+                </a:graphic>
+                <wp14:sizeRelH relativeFrom="margin">
+                  <wp14:pctWidth>0</wp14:pctWidth>
+                </wp14:sizeRelH>
+                <wp14:sizeRelV relativeFrom="margin">
+                  <wp14:pctHeight>0</wp14:pctHeight>
+                </wp14:sizeRelV>
+              </wp:anchor>
+            </w:drawing>
+          </mc:Choice>
+          <mc:Fallback xmlns:w16se="http://schemas.microsoft.com/office/word/2015/wordml/symex" xmlns:w16sdtdh="http://schemas.microsoft.com/office/word/2020/wordml/sdtdatahash" xmlns:w16="http://schemas.microsoft.com/office/word/2018/wordml" xmlns:w16cid="http://schemas.microsoft.com/office/word/2016/wordml/cid" xmlns:w16cex="http://schemas.microsoft.com/office/word/2018/wordml/cex" xmlns:am3d="http://schemas.microsoft.com/office/drawing/2017/model3d" xmlns:aink="http://schemas.microsoft.com/office/drawing/2016/ink" xmlns:cx8="http://schemas.microsoft.com/office/drawing/2016/5/14/chartex" xmlns:cx7="http://schemas.microsoft.com/office/drawing/2016/5/13/chartex" xmlns:cx6="http://schemas.microsoft.com/office/drawing/2016/5/12/chartex" xmlns:cx5="http://schemas.microsoft.com/office/drawing/2016/5/11/chartex" xmlns:cx4="http://schemas.microsoft.com/office/drawing/2016/5/10/chartex" xmlns:cx3="http://schemas.microsoft.com/office/drawing/2016/5/9/chartex" xmlns:cx2="http://schemas.microsoft.com/office/drawing/2015/10/21/chartex" xmlns:cx1="http://schemas.microsoft.com/office/drawing/2015/9/8/chartex" xmlns:cx="http://schemas.microsoft.com/office/drawing/2014/chartex">
+            <w:pict>
+              <v:shapetype w14:anchorId="6C92D1C1" id="_x0000_t32" coordsize="21600,21600" o:spt="32" o:oned="t" path="m,l21600,21600e" filled="f">
+                <v:path arrowok="t" fillok="f" o:connecttype="none"/>
+                <o:lock v:ext="edit" shapetype="t"/>
+              </v:shapetype>
+              <v:shape id="Connettore 2 26" o:spid="_x0000_s1026" type="#_x0000_t32" style="position:absolute;margin-left:52.6pt;margin-top:211.9pt;width:11.25pt;height:9.75pt;z-index:251699200;visibility:visible;mso-wrap-style:square;mso-width-percent:0;mso-height-percent:0;mso-wrap-distance-left:9pt;mso-wrap-distance-top:0;mso-wrap-distance-right:9pt;mso-wrap-distance-bottom:0;mso-position-horizontal:absolute;mso-position-horizontal-relative:text;mso-position-vertical:absolute;mso-position-vertical-relative:text;mso-width-percent:0;mso-height-percent:0;mso-width-relative:margin;mso-height-relative:margin" o:gfxdata="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" strokecolor="black [3200]" strokeweight=".5pt">
+                <v:stroke endarrow="block" joinstyle="miter"/>
+              </v:shape>
+            </w:pict>
+          </mc:Fallback>
+        </mc:AlternateContent>
+      </w:r>
+      <w:r>
+        <w:rPr>
+          <w:noProof/>
+          <w:lang w:eastAsia="it-IT"/>
+        </w:rPr>
+        <mc:AlternateContent>
+          <mc:Choice Requires="wps">
+            <w:drawing>
+              <wp:anchor distT="0" distB="0" distL="114300" distR="114300" simplePos="0" relativeHeight="251945984" behindDoc="0" locked="0" layoutInCell="1" allowOverlap="1" wp14:anchorId="0778851A" wp14:editId="59E2F530">
+                <wp:simplePos x="0" y="0"/>
+                <wp:positionH relativeFrom="column">
+                  <wp:posOffset>755650</wp:posOffset>
+                </wp:positionH>
+                <wp:positionV relativeFrom="paragraph">
+                  <wp:posOffset>2567305</wp:posOffset>
+                </wp:positionV>
+                <wp:extent cx="447675" cy="276225"/>
+                <wp:effectExtent l="0" t="0" r="0" b="9525"/>
+                <wp:wrapNone/>
+                <wp:docPr id="30" name="Casella di testo 30"/>
+                <wp:cNvGraphicFramePr/>
+                <a:graphic xmlns:a="http://schemas.openxmlformats.org/drawingml/2006/main">
+                  <a:graphicData uri="http://schemas.microsoft.com/office/word/2010/wordprocessingShape">
+                    <wps:wsp>
+                      <wps:cNvSpPr txBox="1"/>
+                      <wps:spPr>
+                        <a:xfrm>
+                          <a:off x="0" y="0"/>
+                          <a:ext cx="447675" cy="276225"/>
+                        </a:xfrm>
+                        <a:prstGeom prst="rect">
+                          <a:avLst/>
+                        </a:prstGeom>
+                        <a:noFill/>
+                        <a:ln>
+                          <a:noFill/>
+                        </a:ln>
+                      </wps:spPr>
+                      <wps:style>
+                        <a:lnRef idx="0">
+                          <a:scrgbClr r="0" g="0" b="0"/>
+                        </a:lnRef>
+                        <a:fillRef idx="0">
+                          <a:scrgbClr r="0" g="0" b="0"/>
+                        </a:fillRef>
+                        <a:effectRef idx="0">
+                          <a:scrgbClr r="0" g="0" b="0"/>
+                        </a:effectRef>
+                        <a:fontRef idx="minor">
+                          <a:schemeClr val="dk1"/>
+                        </a:fontRef>
+                      </wps:style>
+                      <wps:txbx>
+                        <w:txbxContent>
+                          <w:p>
+                            <w:r>
+                              <w:t>B</w:t>
+                            </w:r>
+                            <w:r>
+                              <w:t>2</w:t>
+                            </w:r>
+                            <w:r>
+                              <w:t>1</w:t>
+                            </w:r>
+                          </w:p>
+                        </w:txbxContent>
+                      </wps:txbx>
+                      <wps:bodyPr rot="0" spcFirstLastPara="0" vertOverflow="overflow" horzOverflow="overflow" vert="horz" wrap="square" lIns="91440" tIns="45720" rIns="91440" bIns="45720" numCol="1" spcCol="0" rtlCol="0" fromWordArt="0" anchor="t" anchorCtr="0" forceAA="0" compatLnSpc="1">
+                        <a:prstTxWarp prst="textNoShape">
+                          <a:avLst/>
+                        </a:prstTxWarp>
+                        <a:noAutofit/>
+                      </wps:bodyPr>
+                    </wps:wsp>
+                  </a:graphicData>
+                </a:graphic>
+                <wp14:sizeRelH relativeFrom="margin">
+                  <wp14:pctWidth>0</wp14:pctWidth>
+                </wp14:sizeRelH>
+                <wp14:sizeRelV relativeFrom="margin">
+                  <wp14:pctHeight>0</wp14:pctHeight>
+                </wp14:sizeRelV>
+              </wp:anchor>
+            </w:drawing>
+          </mc:Choice>
+          <mc:Fallback>
+            <w:pict>
+              <v:shape w14:anchorId="0778851A" id="Casella di testo 30" o:spid="_x0000_s1028" type="#_x0000_t202" style="position:absolute;margin-left:59.5pt;margin-top:202.15pt;width:35.25pt;height:21.75pt;z-index:251945984;visibility:visible;mso-wrap-style:square;mso-width-percent:0;mso-height-percent:0;mso-wrap-distance-left:9pt;mso-wrap-distance-top:0;mso-wrap-distance-right:9pt;mso-wrap-distance-bottom:0;mso-position-horizontal:absolute;mso-position-horizontal-relative:text;mso-position-vertical:absolute;mso-position-vertical-relative:text;mso-width-percent:0;mso-height-percent:0;mso-width-relative:margin;mso-height-relative:margin;v-text-anchor:top" o:gfxdata="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" filled="f" stroked="f">
+                <v:textbox>
+                  <w:txbxContent>
+                    <w:p>
+                      <w:r>
+                        <w:t>B</w:t>
+                      </w:r>
+                      <w:r>
+                        <w:t>2</w:t>
+                      </w:r>
+                      <w:r>
+                        <w:t>1</w:t>
+                      </w:r>
+                    </w:p>
+                  </w:txbxContent>
+                </v:textbox>
+              </v:shape>
+            </w:pict>
+          </mc:Fallback>
+        </mc:AlternateContent>
+      </w:r>
+      <w:r>
+        <w:rPr>
+          <w:noProof/>
+          <w:lang w:eastAsia="it-IT"/>
+        </w:rPr>
+        <mc:AlternateContent>
+          <mc:Choice Requires="wps">
+            <w:drawing>
+              <wp:anchor distT="0" distB="0" distL="114300" distR="114300" simplePos="0" relativeHeight="252719104" behindDoc="0" locked="0" layoutInCell="1" allowOverlap="1" wp14:anchorId="1DC03E7E" wp14:editId="363D9EA6">
+                <wp:simplePos x="0" y="0"/>
+                <wp:positionH relativeFrom="column">
+                  <wp:posOffset>3261360</wp:posOffset>
+                </wp:positionH>
+                <wp:positionV relativeFrom="paragraph">
+                  <wp:posOffset>1910080</wp:posOffset>
+                </wp:positionV>
+                <wp:extent cx="219075" cy="209550"/>
+                <wp:effectExtent l="0" t="0" r="0" b="0"/>
+                <wp:wrapNone/>
+                <wp:docPr id="10" name="Casella di testo 10"/>
+                <wp:cNvGraphicFramePr/>
+                <a:graphic xmlns:a="http://schemas.openxmlformats.org/drawingml/2006/main">
+                  <a:graphicData uri="http://schemas.microsoft.com/office/word/2010/wordprocessingShape">
+                    <wps:wsp>
+                      <wps:cNvSpPr txBox="1"/>
+                      <wps:spPr>
+                        <a:xfrm>
+                          <a:off x="0" y="0"/>
+                          <a:ext cx="219075" cy="209550"/>
+                        </a:xfrm>
+                        <a:prstGeom prst="rect">
+                          <a:avLst/>
+                        </a:prstGeom>
+                        <a:noFill/>
+                        <a:ln>
+                          <a:noFill/>
+                        </a:ln>
+                      </wps:spPr>
+                      <wps:style>
+                        <a:lnRef idx="0">
+                          <a:scrgbClr r="0" g="0" b="0"/>
+                        </a:lnRef>
+                        <a:fillRef idx="0">
+                          <a:scrgbClr r="0" g="0" b="0"/>
+                        </a:fillRef>
+                        <a:effectRef idx="0">
+                          <a:scrgbClr r="0" g="0" b="0"/>
+                        </a:effectRef>
+                        <a:fontRef idx="minor">
+                          <a:schemeClr val="accent6"/>
+                        </a:fontRef>
+                      </wps:style>
+                      <wps:txbx>
+                        <w:txbxContent>
+                          <w:p>
+                            <w:r>
+                              <w:t>f</w:t>
+                            </w:r>
+                          </w:p>
+                        </w:txbxContent>
+                      </wps:txbx>
+                      <wps:bodyPr rot="0" spcFirstLastPara="0" vertOverflow="overflow" horzOverflow="overflow" vert="horz" wrap="square" lIns="91440" tIns="45720" rIns="91440" bIns="45720" numCol="1" spcCol="0" rtlCol="0" fromWordArt="0" anchor="t" anchorCtr="0" forceAA="0" compatLnSpc="1">
+                        <a:prstTxWarp prst="textNoShape">
+                          <a:avLst/>
+                        </a:prstTxWarp>
+                        <a:noAutofit/>
+                      </wps:bodyPr>
+                    </wps:wsp>
+                  </a:graphicData>
+                </a:graphic>
+              </wp:anchor>
+            </w:drawing>
+          </mc:Choice>
+          <mc:Fallback xmlns:w16se="http://schemas.microsoft.com/office/word/2015/wordml/symex" xmlns:w16sdtdh="http://schemas.microsoft.com/office/word/2020/wordml/sdtdatahash" xmlns:w16="http://schemas.microsoft.com/office/word/2018/wordml" xmlns:w16cid="http://schemas.microsoft.com/office/word/2016/wordml/cid" xmlns:w16cex="http://schemas.microsoft.com/office/word/2018/wordml/cex" xmlns:am3d="http://schemas.microsoft.com/office/drawing/2017/model3d" xmlns:aink="http://schemas.microsoft.com/office/drawing/2016/ink" xmlns:cx8="http://schemas.microsoft.com/office/drawing/2016/5/14/chartex" xmlns:cx7="http://schemas.microsoft.com/office/drawing/2016/5/13/chartex" xmlns:cx6="http://schemas.microsoft.com/office/drawing/2016/5/12/chartex" xmlns:cx5="http://schemas.microsoft.com/office/drawing/2016/5/11/chartex" xmlns:cx4="http://schemas.microsoft.com/office/drawing/2016/5/10/chartex" xmlns:cx3="http://schemas.microsoft.com/office/drawing/2016/5/9/chartex" xmlns:cx2="http://schemas.microsoft.com/office/drawing/2015/10/21/chartex" xmlns:cx1="http://schemas.microsoft.com/office/drawing/2015/9/8/chartex" xmlns:cx="http://schemas.microsoft.com/office/drawing/2014/chartex">
+            <w:pict>
+              <v:shape w14:anchorId="1DC03E7E" id="Casella di testo 10" o:spid="_x0000_s1029" type="#_x0000_t202" style="position:absolute;margin-left:256.8pt;margin-top:150.4pt;width:17.25pt;height:16.5pt;z-index:252719104;visibility:visible;mso-wrap-style:square;mso-wrap-distance-left:9pt;mso-wrap-distance-top:0;mso-wrap-distance-right:9pt;mso-wrap-distance-bottom:0;mso-position-horizontal:absolute;mso-position-horizontal-relative:text;mso-position-vertical:absolute;mso-position-vertical-relative:text;v-text-anchor:top" o:gfxdata="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" filled="f" stroked="f">
+                <v:textbox>
+                  <w:txbxContent>
+                    <w:p>
+                      <w:r>
+                        <w:t>f</w:t>
+                      </w:r>
+                    </w:p>
+                  </w:txbxContent>
+                </v:textbox>
+              </v:shape>
+            </w:pict>
+          </mc:Fallback>
+        </mc:AlternateContent>
+      </w:r>
+      <w:r>
+        <w:rPr>
+          <w:noProof/>
+          <w:lang w:eastAsia="it-IT"/>
+        </w:rPr>
+        <mc:AlternateContent>
+          <mc:Choice Requires="wps">
+            <w:drawing>
+              <wp:anchor distT="0" distB="0" distL="114300" distR="114300" simplePos="0" relativeHeight="252718080" behindDoc="0" locked="0" layoutInCell="1" allowOverlap="1" wp14:anchorId="62893E9A" wp14:editId="76D3B6F3">
+                <wp:simplePos x="0" y="0"/>
+                <wp:positionH relativeFrom="column">
+                  <wp:posOffset>2280285</wp:posOffset>
+                </wp:positionH>
+                <wp:positionV relativeFrom="paragraph">
+                  <wp:posOffset>1957705</wp:posOffset>
+                </wp:positionV>
+                <wp:extent cx="1914525" cy="228600"/>
+                <wp:effectExtent l="0" t="0" r="66675" b="95250"/>
+                <wp:wrapNone/>
+                <wp:docPr id="3" name="Connettore 2 3"/>
+                <wp:cNvGraphicFramePr/>
+                <a:graphic xmlns:a="http://schemas.openxmlformats.org/drawingml/2006/main">
+                  <a:graphicData uri="http://schemas.microsoft.com/office/word/2010/wordprocessingShape">
+                    <wps:wsp>
+                      <wps:cNvCnPr/>
+                      <wps:spPr>
+                        <a:xfrm>
+                          <a:off x="0" y="0"/>
+                          <a:ext cx="1914525" cy="228600"/>
+                        </a:xfrm>
+                        <a:prstGeom prst="straightConnector1">
+                          <a:avLst/>
+                        </a:prstGeom>
+                        <a:ln>
+                          <a:tailEnd type="triangle"/>
+                        </a:ln>
+                      </wps:spPr>
+                      <wps:style>
+                        <a:lnRef idx="1">
+                          <a:schemeClr val="accent6"/>
+                        </a:lnRef>
+                        <a:fillRef idx="0">
+                          <a:schemeClr val="accent6"/>
+                        </a:fillRef>
+                        <a:effectRef idx="0">
+                          <a:schemeClr val="accent6"/>
+                        </a:effectRef>
+                        <a:fontRef idx="minor">
+                          <a:schemeClr val="tx1"/>
+                        </a:fontRef>
+                      </wps:style>
+                      <wps:bodyPr/>
+                    </wps:wsp>
+                  </a:graphicData>
+                </a:graphic>
+                <wp14:sizeRelH relativeFrom="margin">
+                  <wp14:pctWidth>0</wp14:pctWidth>
+                </wp14:sizeRelH>
+              </wp:anchor>
+            </w:drawing>
+          </mc:Choice>
+          <mc:Fallback xmlns:w16se="http://schemas.microsoft.com/office/word/2015/wordml/symex" xmlns:w16sdtdh="http://schemas.microsoft.com/office/word/2020/wordml/sdtdatahash" xmlns:w16="http://schemas.microsoft.com/office/word/2018/wordml" xmlns:w16cid="http://schemas.microsoft.com/office/word/2016/wordml/cid" xmlns:w16cex="http://schemas.microsoft.com/office/word/2018/wordml/cex" xmlns:am3d="http://schemas.microsoft.com/office/drawing/2017/model3d" xmlns:aink="http://schemas.microsoft.com/office/drawing/2016/ink" xmlns:cx8="http://schemas.microsoft.com/office/drawing/2016/5/14/chartex" xmlns:cx7="http://schemas.microsoft.com/office/drawing/2016/5/13/chartex" xmlns:cx6="http://schemas.microsoft.com/office/drawing/2016/5/12/chartex" xmlns:cx5="http://schemas.microsoft.com/office/drawing/2016/5/11/chartex" xmlns:cx4="http://schemas.microsoft.com/office/drawing/2016/5/10/chartex" xmlns:cx3="http://schemas.microsoft.com/office/drawing/2016/5/9/chartex" xmlns:cx2="http://schemas.microsoft.com/office/drawing/2015/10/21/chartex" xmlns:cx1="http://schemas.microsoft.com/office/drawing/2015/9/8/chartex" xmlns:cx="http://schemas.microsoft.com/office/drawing/2014/chartex">
+            <w:pict>
+              <v:shapetype w14:anchorId="50A08EE6" id="_x0000_t32" coordsize="21600,21600" o:spt="32" o:oned="t" path="m,l21600,21600e" filled="f">
+                <v:path arrowok="t" fillok="f" o:connecttype="none"/>
+                <o:lock v:ext="edit" shapetype="t"/>
+              </v:shapetype>
+              <v:shape id="Connettore 2 3" o:spid="_x0000_s1026" type="#_x0000_t32" style="position:absolute;margin-left:179.55pt;margin-top:154.15pt;width:150.75pt;height:18pt;z-index:252718080;visibility:visible;mso-wrap-style:square;mso-width-percent:0;mso-wrap-distance-left:9pt;mso-wrap-distance-top:0;mso-wrap-distance-right:9pt;mso-wrap-distance-bottom:0;mso-position-horizontal:absolute;mso-position-horizontal-relative:text;mso-position-vertical:absolute;mso-position-vertical-relative:text;mso-width-percent:0;mso-width-relative:margin" o:gfxdata="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" strokecolor="#70ad47 [3209]" strokeweight=".5pt">
+                <v:stroke endarrow="block" joinstyle="miter"/>
+              </v:shape>
+            </w:pict>
+          </mc:Fallback>
+        </mc:AlternateContent>
+      </w:r>
+      <w:r>
+        <w:rPr>
+          <w:noProof/>
+          <w:lang w:eastAsia="it-IT"/>
+        </w:rPr>
+        <mc:AlternateContent>
+          <mc:Choice Requires="wps">
+            <w:drawing>
+              <wp:anchor distT="0" distB="0" distL="114300" distR="114300" simplePos="0" relativeHeight="251731968" behindDoc="0" locked="0" layoutInCell="1" allowOverlap="1" wp14:anchorId="534A3C87" wp14:editId="52B5C964">
+                <wp:simplePos x="0" y="0"/>
+                <wp:positionH relativeFrom="column">
+                  <wp:posOffset>99060</wp:posOffset>
+                </wp:positionH>
+                <wp:positionV relativeFrom="paragraph">
+                  <wp:posOffset>3519805</wp:posOffset>
+                </wp:positionV>
+                <wp:extent cx="4648200" cy="428625"/>
+                <wp:effectExtent l="0" t="0" r="0" b="9525"/>
+                <wp:wrapNone/>
+                <wp:docPr id="53" name="Casella di testo 53"/>
+                <wp:cNvGraphicFramePr/>
+                <a:graphic xmlns:a="http://schemas.openxmlformats.org/drawingml/2006/main">
+                  <a:graphicData uri="http://schemas.microsoft.com/office/word/2010/wordprocessingShape">
+                    <wps:wsp>
+                      <wps:cNvSpPr txBox="1"/>
+                      <wps:spPr>
+                        <a:xfrm>
+                          <a:off x="0" y="0"/>
+                          <a:ext cx="4648200" cy="428625"/>
+                        </a:xfrm>
+                        <a:prstGeom prst="rect">
+                          <a:avLst/>
+                        </a:prstGeom>
+                        <a:noFill/>
+                        <a:ln>
+                          <a:noFill/>
+                        </a:ln>
+                      </wps:spPr>
+                      <wps:style>
+                        <a:lnRef idx="0">
+                          <a:scrgbClr r="0" g="0" b="0"/>
+                        </a:lnRef>
+                        <a:fillRef idx="0">
+                          <a:scrgbClr r="0" g="0" b="0"/>
+                        </a:fillRef>
+                        <a:effectRef idx="0">
+                          <a:scrgbClr r="0" g="0" b="0"/>
+                        </a:effectRef>
+                        <a:fontRef idx="minor">
+                          <a:schemeClr val="dk1"/>
+                        </a:fontRef>
+                      </wps:style>
+                      <wps:txbx>
+                        <w:txbxContent>
+                          <w:p/>
+                        </w:txbxContent>
+                      </wps:txbx>
+                      <wps:bodyPr rot="0" spcFirstLastPara="0" vertOverflow="overflow" horzOverflow="overflow" vert="horz" wrap="square" lIns="91440" tIns="45720" rIns="91440" bIns="45720" numCol="1" spcCol="0" rtlCol="0" fromWordArt="0" anchor="t" anchorCtr="0" forceAA="0" compatLnSpc="1">
+                        <a:prstTxWarp prst="textNoShape">
+                          <a:avLst/>
+                        </a:prstTxWarp>
+                        <a:noAutofit/>
+                      </wps:bodyPr>
+                    </wps:wsp>
+                  </a:graphicData>
+                </a:graphic>
+              </wp:anchor>
+            </w:drawing>
+          </mc:Choice>
+          <mc:Fallback>
+            <w:pict>
+              <v:shapetype w14:anchorId="534A3C87" id="_x0000_t202" coordsize="21600,21600" o:spt="202" path="m,l,21600r21600,l21600,xe">
+                <v:stroke joinstyle="miter"/>
+                <v:path gradientshapeok="t" o:connecttype="rect"/>
+              </v:shapetype>
+              <v:shape id="Casella di testo 53" o:spid="_x0000_s1030" type="#_x0000_t202" style="position:absolute;margin-left:7.8pt;margin-top:277.15pt;width:366pt;height:33.75pt;z-index:251731968;visibility:visible;mso-wrap-style:square;mso-wrap-distance-left:9pt;mso-wrap-distance-top:0;mso-wrap-distance-right:9pt;mso-wrap-distance-bottom:0;mso-position-horizontal:absolute;mso-position-horizontal-relative:text;mso-position-vertical:absolute;mso-position-vertical-relative:text;v-text-anchor:top" o:gfxdata="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" filled="f" stroked="f">
+                <v:textbox>
+                  <w:txbxContent>
+                    <w:p/>
+                  </w:txbxContent>
+                </v:textbox>
+              </v:shape>
+            </w:pict>
+          </mc:Fallback>
+        </mc:AlternateContent>
+      </w:r>
+      <w:r>
+        <w:rPr>
+          <w:noProof/>
+          <w:lang w:eastAsia="it-IT"/>
         </w:rPr>
         <mc:AlternateContent>
           <mc:Choice Requires="wps">
@@ -1114,7 +1091,7 @@
               </wp:anchor>
             </w:drawing>
           </mc:Choice>
-          <mc:Fallback>
+          <mc:Fallback xmlns:w16se="http://schemas.microsoft.com/office/word/2015/wordml/symex" xmlns:w16sdtdh="http://schemas.microsoft.com/office/word/2020/wordml/sdtdatahash" xmlns:w16="http://schemas.microsoft.com/office/word/2018/wordml" xmlns:w16cid="http://schemas.microsoft.com/office/word/2016/wordml/cid" xmlns:w16cex="http://schemas.microsoft.com/office/word/2018/wordml/cex" xmlns:am3d="http://schemas.microsoft.com/office/drawing/2017/model3d" xmlns:aink="http://schemas.microsoft.com/office/drawing/2016/ink" xmlns:cx8="http://schemas.microsoft.com/office/drawing/2016/5/14/chartex" xmlns:cx7="http://schemas.microsoft.com/office/drawing/2016/5/13/chartex" xmlns:cx6="http://schemas.microsoft.com/office/drawing/2016/5/12/chartex" xmlns:cx5="http://schemas.microsoft.com/office/drawing/2016/5/11/chartex" xmlns:cx4="http://schemas.microsoft.com/office/drawing/2016/5/10/chartex" xmlns:cx3="http://schemas.microsoft.com/office/drawing/2016/5/9/chartex" xmlns:cx2="http://schemas.microsoft.com/office/drawing/2015/10/21/chartex" xmlns:cx1="http://schemas.microsoft.com/office/drawing/2015/9/8/chartex" xmlns:cx="http://schemas.microsoft.com/office/drawing/2014/chartex">
             <w:pict>
               <v:line w14:anchorId="5BD3F115" id="Connettore diritto 17" o:spid="_x0000_s1026" style="position:absolute;flip:y;z-index:252704768;visibility:visible;mso-wrap-style:square;mso-width-percent:0;mso-height-percent:0;mso-wrap-distance-left:9pt;mso-wrap-distance-top:0;mso-wrap-distance-right:9pt;mso-wrap-distance-bottom:0;mso-position-horizontal:absolute;mso-position-horizontal-relative:text;mso-position-vertical:absolute;mso-position-vertical-relative:text;mso-width-percent:0;mso-height-percent:0;mso-width-relative:margin;mso-height-relative:margin" from="39.3pt,191.65pt" to="169.05pt,191.65pt" o:gfxdata="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" strokecolor="black [3200]" strokeweight=".5pt">
                 <v:stroke joinstyle="miter"/>
@@ -1126,6 +1103,7 @@
       <w:r>
         <w:rPr>
           <w:noProof/>
+          <w:lang w:eastAsia="it-IT"/>
         </w:rPr>
         <mc:AlternateContent>
           <mc:Choice Requires="wps">
@@ -1185,7 +1163,7 @@
               </wp:anchor>
             </w:drawing>
           </mc:Choice>
-          <mc:Fallback>
+          <mc:Fallback xmlns:w16se="http://schemas.microsoft.com/office/word/2015/wordml/symex" xmlns:w16sdtdh="http://schemas.microsoft.com/office/word/2020/wordml/sdtdatahash" xmlns:w16="http://schemas.microsoft.com/office/word/2018/wordml" xmlns:w16cid="http://schemas.microsoft.com/office/word/2016/wordml/cid" xmlns:w16cex="http://schemas.microsoft.com/office/word/2018/wordml/cex" xmlns:am3d="http://schemas.microsoft.com/office/drawing/2017/model3d" xmlns:aink="http://schemas.microsoft.com/office/drawing/2016/ink" xmlns:cx8="http://schemas.microsoft.com/office/drawing/2016/5/14/chartex" xmlns:cx7="http://schemas.microsoft.com/office/drawing/2016/5/13/chartex" xmlns:cx6="http://schemas.microsoft.com/office/drawing/2016/5/12/chartex" xmlns:cx5="http://schemas.microsoft.com/office/drawing/2016/5/11/chartex" xmlns:cx4="http://schemas.microsoft.com/office/drawing/2016/5/10/chartex" xmlns:cx3="http://schemas.microsoft.com/office/drawing/2016/5/9/chartex" xmlns:cx2="http://schemas.microsoft.com/office/drawing/2015/10/21/chartex" xmlns:cx1="http://schemas.microsoft.com/office/drawing/2015/9/8/chartex" xmlns:cx="http://schemas.microsoft.com/office/drawing/2014/chartex">
             <w:pict>
               <v:rect w14:anchorId="6584A5B5" id="Rettangolo 29" o:spid="_x0000_s1026" style="position:absolute;margin-left:32.55pt;margin-top:125.65pt;width:147pt;height:126pt;z-index:251880448;visibility:visible;mso-wrap-style:square;mso-width-percent:0;mso-height-percent:0;mso-wrap-distance-left:9pt;mso-wrap-distance-top:0;mso-wrap-distance-right:9pt;mso-wrap-distance-bottom:0;mso-position-horizontal:absolute;mso-position-horizontal-relative:text;mso-position-vertical:absolute;mso-position-vertical-relative:text;mso-width-percent:0;mso-height-percent:0;mso-width-relative:margin;mso-height-relative:margin;v-text-anchor:middle" o:gfxdata="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" filled="f" strokecolor="windowText">
                 <v:stroke joinstyle="round"/>
@@ -1197,6 +1175,7 @@
       <w:r>
         <w:rPr>
           <w:noProof/>
+          <w:lang w:eastAsia="it-IT"/>
         </w:rPr>
         <mc:AlternateContent>
           <mc:Choice Requires="wps">
@@ -1272,7 +1251,7 @@
               </wp:anchor>
             </w:drawing>
           </mc:Choice>
-          <mc:Fallback>
+          <mc:Fallback xmlns:w16se="http://schemas.microsoft.com/office/word/2015/wordml/symex" xmlns:w16sdtdh="http://schemas.microsoft.com/office/word/2020/wordml/sdtdatahash" xmlns:w16="http://schemas.microsoft.com/office/word/2018/wordml" xmlns:w16cid="http://schemas.microsoft.com/office/word/2016/wordml/cid" xmlns:w16cex="http://schemas.microsoft.com/office/word/2018/wordml/cex" xmlns:am3d="http://schemas.microsoft.com/office/drawing/2017/model3d" xmlns:aink="http://schemas.microsoft.com/office/drawing/2016/ink" xmlns:cx8="http://schemas.microsoft.com/office/drawing/2016/5/14/chartex" xmlns:cx7="http://schemas.microsoft.com/office/drawing/2016/5/13/chartex" xmlns:cx6="http://schemas.microsoft.com/office/drawing/2016/5/12/chartex" xmlns:cx5="http://schemas.microsoft.com/office/drawing/2016/5/11/chartex" xmlns:cx4="http://schemas.microsoft.com/office/drawing/2016/5/10/chartex" xmlns:cx3="http://schemas.microsoft.com/office/drawing/2016/5/9/chartex" xmlns:cx2="http://schemas.microsoft.com/office/drawing/2015/10/21/chartex" xmlns:cx1="http://schemas.microsoft.com/office/drawing/2015/9/8/chartex" xmlns:cx="http://schemas.microsoft.com/office/drawing/2014/chartex">
             <w:pict>
               <v:shape w14:anchorId="7DB3ACE0" id="Casella di testo 52" o:spid="_x0000_s1031" type="#_x0000_t202" style="position:absolute;margin-left:176.55pt;margin-top:206.65pt;width:21.75pt;height:21.75pt;z-index:252672000;visibility:visible;mso-wrap-style:square;mso-width-percent:0;mso-height-percent:0;mso-wrap-distance-left:9pt;mso-wrap-distance-top:0;mso-wrap-distance-right:9pt;mso-wrap-distance-bottom:0;mso-position-horizontal:absolute;mso-position-horizontal-relative:text;mso-position-vertical:absolute;mso-position-vertical-relative:text;mso-width-percent:0;mso-height-percent:0;mso-width-relative:margin;mso-height-relative:margin;v-text-anchor:top" o:gfxdata="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" filled="f" stroked="f">
                 <v:textbox>
@@ -1292,6 +1271,7 @@
       <w:r>
         <w:rPr>
           <w:noProof/>
+          <w:lang w:eastAsia="it-IT"/>
         </w:rPr>
         <mc:AlternateContent>
           <mc:Choice Requires="wps">
@@ -1361,7 +1341,7 @@
               </wp:anchor>
             </w:drawing>
           </mc:Choice>
-          <mc:Fallback>
+          <mc:Fallback xmlns:w16se="http://schemas.microsoft.com/office/word/2015/wordml/symex" xmlns:w16sdtdh="http://schemas.microsoft.com/office/word/2020/wordml/sdtdatahash" xmlns:w16="http://schemas.microsoft.com/office/word/2018/wordml" xmlns:w16cid="http://schemas.microsoft.com/office/word/2016/wordml/cid" xmlns:w16cex="http://schemas.microsoft.com/office/word/2018/wordml/cex" xmlns:am3d="http://schemas.microsoft.com/office/drawing/2017/model3d" xmlns:aink="http://schemas.microsoft.com/office/drawing/2016/ink" xmlns:cx8="http://schemas.microsoft.com/office/drawing/2016/5/14/chartex" xmlns:cx7="http://schemas.microsoft.com/office/drawing/2016/5/13/chartex" xmlns:cx6="http://schemas.microsoft.com/office/drawing/2016/5/12/chartex" xmlns:cx5="http://schemas.microsoft.com/office/drawing/2016/5/11/chartex" xmlns:cx4="http://schemas.microsoft.com/office/drawing/2016/5/10/chartex" xmlns:cx3="http://schemas.microsoft.com/office/drawing/2016/5/9/chartex" xmlns:cx2="http://schemas.microsoft.com/office/drawing/2015/10/21/chartex" xmlns:cx1="http://schemas.microsoft.com/office/drawing/2015/9/8/chartex" xmlns:cx="http://schemas.microsoft.com/office/drawing/2014/chartex">
             <w:pict>
               <v:shape w14:anchorId="6E4DAA41" id="Casella di testo 21" o:spid="_x0000_s1032" type="#_x0000_t202" style="position:absolute;margin-left:178.05pt;margin-top:157.9pt;width:31.5pt;height:29.25pt;z-index:251484160;visibility:visible;mso-wrap-style:square;mso-wrap-distance-left:9pt;mso-wrap-distance-top:0;mso-wrap-distance-right:9pt;mso-wrap-distance-bottom:0;mso-position-horizontal:absolute;mso-position-horizontal-relative:text;mso-position-vertical:absolute;mso-position-vertical-relative:text;v-text-anchor:top" o:gfxdata="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" filled="f" stroked="f">
                 <v:textbox>
@@ -1381,6 +1361,7 @@
       <w:r>
         <w:rPr>
           <w:noProof/>
+          <w:lang w:eastAsia="it-IT"/>
         </w:rPr>
         <mc:AlternateContent>
           <mc:Choice Requires="wps">
@@ -1441,7 +1422,7 @@
               </wp:anchor>
             </w:drawing>
           </mc:Choice>
-          <mc:Fallback>
+          <mc:Fallback xmlns:w16se="http://schemas.microsoft.com/office/word/2015/wordml/symex" xmlns:w16sdtdh="http://schemas.microsoft.com/office/word/2020/wordml/sdtdatahash" xmlns:w16="http://schemas.microsoft.com/office/word/2018/wordml" xmlns:w16cid="http://schemas.microsoft.com/office/word/2016/wordml/cid" xmlns:w16cex="http://schemas.microsoft.com/office/word/2018/wordml/cex" xmlns:am3d="http://schemas.microsoft.com/office/drawing/2017/model3d" xmlns:aink="http://schemas.microsoft.com/office/drawing/2016/ink" xmlns:cx8="http://schemas.microsoft.com/office/drawing/2016/5/14/chartex" xmlns:cx7="http://schemas.microsoft.com/office/drawing/2016/5/13/chartex" xmlns:cx6="http://schemas.microsoft.com/office/drawing/2016/5/12/chartex" xmlns:cx5="http://schemas.microsoft.com/office/drawing/2016/5/11/chartex" xmlns:cx4="http://schemas.microsoft.com/office/drawing/2016/5/10/chartex" xmlns:cx3="http://schemas.microsoft.com/office/drawing/2016/5/9/chartex" xmlns:cx2="http://schemas.microsoft.com/office/drawing/2015/10/21/chartex" xmlns:cx1="http://schemas.microsoft.com/office/drawing/2015/9/8/chartex" xmlns:cx="http://schemas.microsoft.com/office/drawing/2014/chartex">
             <w:pict>
               <v:shape w14:anchorId="740C5E92" id="Connettore 2 18" o:spid="_x0000_s1026" type="#_x0000_t32" style="position:absolute;margin-left:240.3pt;margin-top:195.95pt;width:90pt;height:3.6pt;z-index:251313152;visibility:visible;mso-wrap-style:square;mso-width-percent:0;mso-height-percent:0;mso-wrap-distance-left:9pt;mso-wrap-distance-top:0;mso-wrap-distance-right:9pt;mso-wrap-distance-bottom:0;mso-position-horizontal:absolute;mso-position-horizontal-relative:text;mso-position-vertical:absolute;mso-position-vertical-relative:text;mso-width-percent:0;mso-height-percent:0;mso-width-relative:margin;mso-height-relative:margin" o:gfxdata="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" strokecolor="#ed7d31 [3205]" strokeweight=".5pt">
                 <v:stroke endarrow="block" joinstyle="miter"/>
@@ -1453,6 +1434,7 @@
       <w:r>
         <w:rPr>
           <w:noProof/>
+          <w:lang w:eastAsia="it-IT"/>
         </w:rPr>
         <mc:AlternateContent>
           <mc:Choice Requires="wps">
@@ -1545,7 +1527,7 @@
               </wp:anchor>
             </w:drawing>
           </mc:Choice>
-          <mc:Fallback>
+          <mc:Fallback xmlns:w16se="http://schemas.microsoft.com/office/word/2015/wordml/symex" xmlns:w16sdtdh="http://schemas.microsoft.com/office/word/2020/wordml/sdtdatahash" xmlns:w16="http://schemas.microsoft.com/office/word/2018/wordml" xmlns:w16cid="http://schemas.microsoft.com/office/word/2016/wordml/cid" xmlns:w16cex="http://schemas.microsoft.com/office/word/2018/wordml/cex" xmlns:am3d="http://schemas.microsoft.com/office/drawing/2017/model3d" xmlns:aink="http://schemas.microsoft.com/office/drawing/2016/ink" xmlns:cx8="http://schemas.microsoft.com/office/drawing/2016/5/14/chartex" xmlns:cx7="http://schemas.microsoft.com/office/drawing/2016/5/13/chartex" xmlns:cx6="http://schemas.microsoft.com/office/drawing/2016/5/12/chartex" xmlns:cx5="http://schemas.microsoft.com/office/drawing/2016/5/11/chartex" xmlns:cx4="http://schemas.microsoft.com/office/drawing/2016/5/10/chartex" xmlns:cx3="http://schemas.microsoft.com/office/drawing/2016/5/9/chartex" xmlns:cx2="http://schemas.microsoft.com/office/drawing/2015/10/21/chartex" xmlns:cx1="http://schemas.microsoft.com/office/drawing/2015/9/8/chartex" xmlns:cx="http://schemas.microsoft.com/office/drawing/2014/chartex">
             <w:pict>
               <v:shape w14:anchorId="33016019" id="Casella di testo 19" o:spid="_x0000_s1033" type="#_x0000_t202" style="position:absolute;margin-left:215.5pt;margin-top:180.4pt;width:21.75pt;height:22.5pt;z-index:251376640;visibility:visible;mso-wrap-style:square;mso-width-percent:0;mso-height-percent:0;mso-wrap-distance-left:9pt;mso-wrap-distance-top:0;mso-wrap-distance-right:9pt;mso-wrap-distance-bottom:0;mso-position-horizontal:absolute;mso-position-horizontal-relative:text;mso-position-vertical:absolute;mso-position-vertical-relative:text;mso-width-percent:0;mso-height-percent:0;mso-width-relative:margin;mso-height-relative:margin;v-text-anchor:top" o:gfxdata="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" filled="f" stroked="f">
                 <v:textbox>
@@ -1582,6 +1564,7 @@
       <w:r>
         <w:rPr>
           <w:noProof/>
+          <w:lang w:eastAsia="it-IT"/>
         </w:rPr>
         <mc:AlternateContent>
           <mc:Choice Requires="wps">
@@ -1642,7 +1625,7 @@
               </wp:anchor>
             </w:drawing>
           </mc:Choice>
-          <mc:Fallback>
+          <mc:Fallback xmlns:w16se="http://schemas.microsoft.com/office/word/2015/wordml/symex" xmlns:w16sdtdh="http://schemas.microsoft.com/office/word/2020/wordml/sdtdatahash" xmlns:w16="http://schemas.microsoft.com/office/word/2018/wordml" xmlns:w16cid="http://schemas.microsoft.com/office/word/2016/wordml/cid" xmlns:w16cex="http://schemas.microsoft.com/office/word/2018/wordml/cex" xmlns:am3d="http://schemas.microsoft.com/office/drawing/2017/model3d" xmlns:aink="http://schemas.microsoft.com/office/drawing/2016/ink" xmlns:cx8="http://schemas.microsoft.com/office/drawing/2016/5/14/chartex" xmlns:cx7="http://schemas.microsoft.com/office/drawing/2016/5/13/chartex" xmlns:cx6="http://schemas.microsoft.com/office/drawing/2016/5/12/chartex" xmlns:cx5="http://schemas.microsoft.com/office/drawing/2016/5/11/chartex" xmlns:cx4="http://schemas.microsoft.com/office/drawing/2016/5/10/chartex" xmlns:cx3="http://schemas.microsoft.com/office/drawing/2016/5/9/chartex" xmlns:cx2="http://schemas.microsoft.com/office/drawing/2015/10/21/chartex" xmlns:cx1="http://schemas.microsoft.com/office/drawing/2015/9/8/chartex" xmlns:cx="http://schemas.microsoft.com/office/drawing/2014/chartex">
             <w:pict>
               <v:oval w14:anchorId="2EBB1DA0" id="Ovale 14" o:spid="_x0000_s1026" style="position:absolute;margin-left:214.8pt;margin-top:179.65pt;width:26.25pt;height:26.25pt;z-index:251138048;visibility:visible;mso-wrap-style:square;mso-wrap-distance-left:9pt;mso-wrap-distance-top:0;mso-wrap-distance-right:9pt;mso-wrap-distance-bottom:0;mso-position-horizontal:absolute;mso-position-horizontal-relative:text;mso-position-vertical:absolute;mso-position-vertical-relative:text;v-text-anchor:middle" o:gfxdata="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" fillcolor="#f3a875 [2165]" strokecolor="#ed7d31 [3205]" strokeweight=".5pt">
                 <v:fill color2="#f09558 [2613]" rotate="t" colors="0 #f7bda4;.5 #f5b195;1 #f8a581" focus="100%" type="gradient">
@@ -1657,6 +1640,7 @@
       <w:r>
         <w:rPr>
           <w:noProof/>
+          <w:lang w:eastAsia="it-IT"/>
         </w:rPr>
         <mc:AlternateContent>
           <mc:Choice Requires="wps">
@@ -1714,7 +1698,7 @@
               </wp:anchor>
             </w:drawing>
           </mc:Choice>
-          <mc:Fallback>
+          <mc:Fallback xmlns:w16se="http://schemas.microsoft.com/office/word/2015/wordml/symex" xmlns:w16sdtdh="http://schemas.microsoft.com/office/word/2020/wordml/sdtdatahash" xmlns:w16="http://schemas.microsoft.com/office/word/2018/wordml" xmlns:w16cid="http://schemas.microsoft.com/office/word/2016/wordml/cid" xmlns:w16cex="http://schemas.microsoft.com/office/word/2018/wordml/cex" xmlns:am3d="http://schemas.microsoft.com/office/drawing/2017/model3d" xmlns:aink="http://schemas.microsoft.com/office/drawing/2016/ink" xmlns:cx8="http://schemas.microsoft.com/office/drawing/2016/5/14/chartex" xmlns:cx7="http://schemas.microsoft.com/office/drawing/2016/5/13/chartex" xmlns:cx6="http://schemas.microsoft.com/office/drawing/2016/5/12/chartex" xmlns:cx5="http://schemas.microsoft.com/office/drawing/2016/5/11/chartex" xmlns:cx4="http://schemas.microsoft.com/office/drawing/2016/5/10/chartex" xmlns:cx3="http://schemas.microsoft.com/office/drawing/2016/5/9/chartex" xmlns:cx2="http://schemas.microsoft.com/office/drawing/2015/10/21/chartex" xmlns:cx1="http://schemas.microsoft.com/office/drawing/2015/9/8/chartex" xmlns:cx="http://schemas.microsoft.com/office/drawing/2014/chartex">
             <w:pict>
               <v:line w14:anchorId="5442ED91" id="Connettore diritto 51" o:spid="_x0000_s1026" style="position:absolute;z-index:252604416;visibility:visible;mso-wrap-style:square;mso-width-percent:0;mso-height-percent:0;mso-wrap-distance-left:9pt;mso-wrap-distance-top:0;mso-wrap-distance-right:9pt;mso-wrap-distance-bottom:0;mso-position-horizontal:absolute;mso-position-horizontal-relative:margin;mso-position-vertical:absolute;mso-position-vertical-relative:text;mso-width-percent:0;mso-height-percent:0;mso-width-relative:margin;mso-height-relative:margin" from="168.3pt,164.65pt" to="216.3pt,185.65pt" o:gfxdata="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" strokecolor="#ed7d31 [3205]" strokeweight=".5pt">
                 <v:stroke joinstyle="miter"/>
@@ -1727,6 +1711,7 @@
       <w:r>
         <w:rPr>
           <w:noProof/>
+          <w:lang w:eastAsia="it-IT"/>
         </w:rPr>
         <mc:AlternateContent>
           <mc:Choice Requires="wps">
@@ -1796,7 +1781,7 @@
               </wp:anchor>
             </w:drawing>
           </mc:Choice>
-          <mc:Fallback>
+          <mc:Fallback xmlns:w16se="http://schemas.microsoft.com/office/word/2015/wordml/symex" xmlns:w16sdtdh="http://schemas.microsoft.com/office/word/2020/wordml/sdtdatahash" xmlns:w16="http://schemas.microsoft.com/office/word/2018/wordml" xmlns:w16cid="http://schemas.microsoft.com/office/word/2016/wordml/cid" xmlns:w16cex="http://schemas.microsoft.com/office/word/2018/wordml/cex" xmlns:am3d="http://schemas.microsoft.com/office/drawing/2017/model3d" xmlns:aink="http://schemas.microsoft.com/office/drawing/2016/ink" xmlns:cx8="http://schemas.microsoft.com/office/drawing/2016/5/14/chartex" xmlns:cx7="http://schemas.microsoft.com/office/drawing/2016/5/13/chartex" xmlns:cx6="http://schemas.microsoft.com/office/drawing/2016/5/12/chartex" xmlns:cx5="http://schemas.microsoft.com/office/drawing/2016/5/11/chartex" xmlns:cx4="http://schemas.microsoft.com/office/drawing/2016/5/10/chartex" xmlns:cx3="http://schemas.microsoft.com/office/drawing/2016/5/9/chartex" xmlns:cx2="http://schemas.microsoft.com/office/drawing/2015/10/21/chartex" xmlns:cx1="http://schemas.microsoft.com/office/drawing/2015/9/8/chartex" xmlns:cx="http://schemas.microsoft.com/office/drawing/2014/chartex">
             <w:pict>
               <v:rect w14:anchorId="1AD13EBD" id="Rettangolo 2" o:spid="_x0000_s1026" style="position:absolute;margin-left:330.3pt;margin-top:130.9pt;width:141.75pt;height:88.5pt;z-index:250658816;visibility:visible;mso-wrap-style:square;mso-height-percent:0;mso-wrap-distance-left:9pt;mso-wrap-distance-top:0;mso-wrap-distance-right:9pt;mso-wrap-distance-bottom:0;mso-position-horizontal:absolute;mso-position-horizontal-relative:text;mso-position-vertical:absolute;mso-position-vertical-relative:text;mso-height-percent:0;mso-height-relative:margin;v-text-anchor:middle" o:gfxdata="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" filled="f" strokecolor="black [3200]">
                 <v:stroke joinstyle="round"/>
@@ -1808,6 +1793,7 @@
       <w:r>
         <w:rPr>
           <w:noProof/>
+          <w:lang w:eastAsia="it-IT"/>
         </w:rPr>
         <mc:AlternateContent>
           <mc:Choice Requires="wps">
@@ -1887,7 +1873,7 @@
               </wp:anchor>
             </w:drawing>
           </mc:Choice>
-          <mc:Fallback>
+          <mc:Fallback xmlns:w16se="http://schemas.microsoft.com/office/word/2015/wordml/symex" xmlns:w16sdtdh="http://schemas.microsoft.com/office/word/2020/wordml/sdtdatahash" xmlns:w16="http://schemas.microsoft.com/office/word/2018/wordml" xmlns:w16cid="http://schemas.microsoft.com/office/word/2016/wordml/cid" xmlns:w16cex="http://schemas.microsoft.com/office/word/2018/wordml/cex" xmlns:am3d="http://schemas.microsoft.com/office/drawing/2017/model3d" xmlns:aink="http://schemas.microsoft.com/office/drawing/2016/ink" xmlns:cx8="http://schemas.microsoft.com/office/drawing/2016/5/14/chartex" xmlns:cx7="http://schemas.microsoft.com/office/drawing/2016/5/13/chartex" xmlns:cx6="http://schemas.microsoft.com/office/drawing/2016/5/12/chartex" xmlns:cx5="http://schemas.microsoft.com/office/drawing/2016/5/11/chartex" xmlns:cx4="http://schemas.microsoft.com/office/drawing/2016/5/10/chartex" xmlns:cx3="http://schemas.microsoft.com/office/drawing/2016/5/9/chartex" xmlns:cx2="http://schemas.microsoft.com/office/drawing/2015/10/21/chartex" xmlns:cx1="http://schemas.microsoft.com/office/drawing/2015/9/8/chartex" xmlns:cx="http://schemas.microsoft.com/office/drawing/2014/chartex">
             <w:pict>
               <v:shape w14:anchorId="63CB317E" id="Casella di testo 13" o:spid="_x0000_s1034" type="#_x0000_t202" style="position:absolute;margin-left:328.05pt;margin-top:128.65pt;width:39.75pt;height:33pt;z-index:251074560;visibility:visible;mso-wrap-style:square;mso-wrap-distance-left:9pt;mso-wrap-distance-top:0;mso-wrap-distance-right:9pt;mso-wrap-distance-bottom:0;mso-position-horizontal:absolute;mso-position-horizontal-relative:text;mso-position-vertical:absolute;mso-position-vertical-relative:text;v-text-anchor:top" o:gfxdata="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" filled="f" stroked="f">
                 <v:textbox>
@@ -1917,6 +1903,7 @@
       <w:r>
         <w:rPr>
           <w:noProof/>
+          <w:lang w:eastAsia="it-IT"/>
         </w:rPr>
         <mc:AlternateContent>
           <mc:Choice Requires="wps">
@@ -1988,7 +1975,7 @@
               </wp:anchor>
             </w:drawing>
           </mc:Choice>
-          <mc:Fallback>
+          <mc:Fallback xmlns:w16se="http://schemas.microsoft.com/office/word/2015/wordml/symex" xmlns:w16sdtdh="http://schemas.microsoft.com/office/word/2020/wordml/sdtdatahash" xmlns:w16="http://schemas.microsoft.com/office/word/2018/wordml" xmlns:w16cid="http://schemas.microsoft.com/office/word/2016/wordml/cid" xmlns:w16cex="http://schemas.microsoft.com/office/word/2018/wordml/cex" xmlns:am3d="http://schemas.microsoft.com/office/drawing/2017/model3d" xmlns:aink="http://schemas.microsoft.com/office/drawing/2016/ink" xmlns:cx8="http://schemas.microsoft.com/office/drawing/2016/5/14/chartex" xmlns:cx7="http://schemas.microsoft.com/office/drawing/2016/5/13/chartex" xmlns:cx6="http://schemas.microsoft.com/office/drawing/2016/5/12/chartex" xmlns:cx5="http://schemas.microsoft.com/office/drawing/2016/5/11/chartex" xmlns:cx4="http://schemas.microsoft.com/office/drawing/2016/5/10/chartex" xmlns:cx3="http://schemas.microsoft.com/office/drawing/2016/5/9/chartex" xmlns:cx2="http://schemas.microsoft.com/office/drawing/2015/10/21/chartex" xmlns:cx1="http://schemas.microsoft.com/office/drawing/2015/9/8/chartex" xmlns:cx="http://schemas.microsoft.com/office/drawing/2014/chartex">
             <w:pict>
               <v:shape w14:anchorId="5F7D51C1" id="Casella di testo 12" o:spid="_x0000_s1035" type="#_x0000_t202" style="position:absolute;margin-left:117.3pt;margin-top:200.65pt;width:42pt;height:21pt;z-index:251011072;visibility:visible;mso-wrap-style:square;mso-width-percent:0;mso-height-percent:0;mso-wrap-distance-left:9pt;mso-wrap-distance-top:0;mso-wrap-distance-right:9pt;mso-wrap-distance-bottom:0;mso-position-horizontal:absolute;mso-position-horizontal-relative:text;mso-position-vertical:absolute;mso-position-vertical-relative:text;mso-width-percent:0;mso-height-percent:0;mso-width-relative:margin;mso-height-relative:margin;v-text-anchor:top" o:gfxdata="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" filled="f" stroked="f">
                 <v:textbox>
@@ -2004,6 +1991,7 @@
       <w:r>
         <w:rPr>
           <w:noProof/>
+          <w:lang w:eastAsia="it-IT"/>
         </w:rPr>
         <mc:AlternateContent>
           <mc:Choice Requires="wps">
@@ -2068,7 +2056,7 @@
               </wp:anchor>
             </w:drawing>
           </mc:Choice>
-          <mc:Fallback>
+          <mc:Fallback xmlns:w16se="http://schemas.microsoft.com/office/word/2015/wordml/symex" xmlns:w16sdtdh="http://schemas.microsoft.com/office/word/2020/wordml/sdtdatahash" xmlns:w16="http://schemas.microsoft.com/office/word/2018/wordml" xmlns:w16cid="http://schemas.microsoft.com/office/word/2016/wordml/cid" xmlns:w16cex="http://schemas.microsoft.com/office/word/2018/wordml/cex" xmlns:am3d="http://schemas.microsoft.com/office/drawing/2017/model3d" xmlns:aink="http://schemas.microsoft.com/office/drawing/2016/ink" xmlns:cx8="http://schemas.microsoft.com/office/drawing/2016/5/14/chartex" xmlns:cx7="http://schemas.microsoft.com/office/drawing/2016/5/13/chartex" xmlns:cx6="http://schemas.microsoft.com/office/drawing/2016/5/12/chartex" xmlns:cx5="http://schemas.microsoft.com/office/drawing/2016/5/11/chartex" xmlns:cx4="http://schemas.microsoft.com/office/drawing/2016/5/10/chartex" xmlns:cx3="http://schemas.microsoft.com/office/drawing/2016/5/9/chartex" xmlns:cx2="http://schemas.microsoft.com/office/drawing/2015/10/21/chartex" xmlns:cx1="http://schemas.microsoft.com/office/drawing/2015/9/8/chartex" xmlns:cx="http://schemas.microsoft.com/office/drawing/2014/chartex">
             <w:pict>
               <v:oval w14:anchorId="486C0875" id="Ovale 38" o:spid="_x0000_s1026" style="position:absolute;margin-left:48.75pt;margin-top:135pt;width:5.8pt;height:6pt;z-index:252075008;visibility:visible;mso-wrap-style:square;mso-width-percent:0;mso-height-percent:0;mso-wrap-distance-left:9pt;mso-wrap-distance-top:0;mso-wrap-distance-right:9pt;mso-wrap-distance-bottom:0;mso-position-horizontal:absolute;mso-position-horizontal-relative:text;mso-position-vertical:absolute;mso-position-vertical-relative:text;mso-width-percent:0;mso-height-percent:0;mso-width-relative:margin;mso-height-relative:margin;v-text-anchor:middle" o:gfxdata="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" fillcolor="black [3200]" strokecolor="black [1600]" strokeweight="1pt">
                 <v:stroke joinstyle="miter"/>
@@ -2080,6 +2068,7 @@
       <w:r>
         <w:rPr>
           <w:noProof/>
+          <w:lang w:eastAsia="it-IT"/>
         </w:rPr>
         <mc:AlternateContent>
           <mc:Choice Requires="wps">
@@ -2140,7 +2129,7 @@
               </wp:anchor>
             </w:drawing>
           </mc:Choice>
-          <mc:Fallback>
+          <mc:Fallback xmlns:w16se="http://schemas.microsoft.com/office/word/2015/wordml/symex" xmlns:w16sdtdh="http://schemas.microsoft.com/office/word/2020/wordml/sdtdatahash" xmlns:w16="http://schemas.microsoft.com/office/word/2018/wordml" xmlns:w16cid="http://schemas.microsoft.com/office/word/2016/wordml/cid" xmlns:w16cex="http://schemas.microsoft.com/office/word/2018/wordml/cex" xmlns:am3d="http://schemas.microsoft.com/office/drawing/2017/model3d" xmlns:aink="http://schemas.microsoft.com/office/drawing/2016/ink" xmlns:cx8="http://schemas.microsoft.com/office/drawing/2016/5/14/chartex" xmlns:cx7="http://schemas.microsoft.com/office/drawing/2016/5/13/chartex" xmlns:cx6="http://schemas.microsoft.com/office/drawing/2016/5/12/chartex" xmlns:cx5="http://schemas.microsoft.com/office/drawing/2016/5/11/chartex" xmlns:cx4="http://schemas.microsoft.com/office/drawing/2016/5/10/chartex" xmlns:cx3="http://schemas.microsoft.com/office/drawing/2016/5/9/chartex" xmlns:cx2="http://schemas.microsoft.com/office/drawing/2015/10/21/chartex" xmlns:cx1="http://schemas.microsoft.com/office/drawing/2015/9/8/chartex" xmlns:cx="http://schemas.microsoft.com/office/drawing/2014/chartex">
             <w:pict>
               <v:shape w14:anchorId="684C3EDE" id="Connettore 2 39" o:spid="_x0000_s1026" type="#_x0000_t32" style="position:absolute;margin-left:52.8pt;margin-top:137.65pt;width:10.5pt;height:8.25pt;z-index:252136448;visibility:visible;mso-wrap-style:square;mso-width-percent:0;mso-height-percent:0;mso-wrap-distance-left:9pt;mso-wrap-distance-top:0;mso-wrap-distance-right:9pt;mso-wrap-distance-bottom:0;mso-position-horizontal:absolute;mso-position-horizontal-relative:text;mso-position-vertical:absolute;mso-position-vertical-relative:text;mso-width-percent:0;mso-height-percent:0;mso-width-relative:margin;mso-height-relative:margin" o:gfxdata="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" strokecolor="black [3200]" strokeweight=".5pt">
                 <v:stroke endarrow="block" joinstyle="miter"/>
@@ -2152,6 +2141,7 @@
       <w:r>
         <w:rPr>
           <w:noProof/>
+          <w:lang w:eastAsia="it-IT"/>
         </w:rPr>
         <mc:AlternateContent>
           <mc:Choice Requires="wps">
@@ -2224,7 +2214,7 @@
               </wp:anchor>
             </w:drawing>
           </mc:Choice>
-          <mc:Fallback>
+          <mc:Fallback xmlns:w16se="http://schemas.microsoft.com/office/word/2015/wordml/symex" xmlns:w16sdtdh="http://schemas.microsoft.com/office/word/2020/wordml/sdtdatahash" xmlns:w16="http://schemas.microsoft.com/office/word/2018/wordml" xmlns:w16cid="http://schemas.microsoft.com/office/word/2016/wordml/cid" xmlns:w16cex="http://schemas.microsoft.com/office/word/2018/wordml/cex" xmlns:am3d="http://schemas.microsoft.com/office/drawing/2017/model3d" xmlns:aink="http://schemas.microsoft.com/office/drawing/2016/ink" xmlns:cx8="http://schemas.microsoft.com/office/drawing/2016/5/14/chartex" xmlns:cx7="http://schemas.microsoft.com/office/drawing/2016/5/13/chartex" xmlns:cx6="http://schemas.microsoft.com/office/drawing/2016/5/12/chartex" xmlns:cx5="http://schemas.microsoft.com/office/drawing/2016/5/11/chartex" xmlns:cx4="http://schemas.microsoft.com/office/drawing/2016/5/10/chartex" xmlns:cx3="http://schemas.microsoft.com/office/drawing/2016/5/9/chartex" xmlns:cx2="http://schemas.microsoft.com/office/drawing/2015/10/21/chartex" xmlns:cx1="http://schemas.microsoft.com/office/drawing/2015/9/8/chartex" xmlns:cx="http://schemas.microsoft.com/office/drawing/2014/chartex">
             <w:pict>
               <v:shape w14:anchorId="323FC9FE" id="Casella di testo 11" o:spid="_x0000_s1036" type="#_x0000_t202" style="position:absolute;margin-left:38.55pt;margin-top:142.15pt;width:33.75pt;height:21.75pt;z-index:250961920;visibility:visible;mso-wrap-style:square;mso-width-percent:0;mso-wrap-distance-left:9pt;mso-wrap-distance-top:0;mso-wrap-distance-right:9pt;mso-wrap-distance-bottom:0;mso-position-horizontal:absolute;mso-position-horizontal-relative:text;mso-position-vertical:absolute;mso-position-vertical-relative:text;mso-width-percent:0;mso-width-relative:margin;v-text-anchor:top" o:gfxdata="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" filled="f" stroked="f">
                 <v:textbox>
@@ -2244,6 +2234,7 @@
       <w:r>
         <w:rPr>
           <w:noProof/>
+          <w:lang w:eastAsia="it-IT"/>
         </w:rPr>
         <mc:AlternateContent>
           <mc:Choice Requires="wps">
@@ -2316,7 +2307,7 @@
               </wp:anchor>
             </w:drawing>
           </mc:Choice>
-          <mc:Fallback>
+          <mc:Fallback xmlns:w16se="http://schemas.microsoft.com/office/word/2015/wordml/symex" xmlns:w16sdtdh="http://schemas.microsoft.com/office/word/2020/wordml/sdtdatahash" xmlns:w16="http://schemas.microsoft.com/office/word/2018/wordml" xmlns:w16cid="http://schemas.microsoft.com/office/word/2016/wordml/cid" xmlns:w16cex="http://schemas.microsoft.com/office/word/2018/wordml/cex" xmlns:am3d="http://schemas.microsoft.com/office/drawing/2017/model3d" xmlns:aink="http://schemas.microsoft.com/office/drawing/2016/ink" xmlns:cx8="http://schemas.microsoft.com/office/drawing/2016/5/14/chartex" xmlns:cx7="http://schemas.microsoft.com/office/drawing/2016/5/13/chartex" xmlns:cx6="http://schemas.microsoft.com/office/drawing/2016/5/12/chartex" xmlns:cx5="http://schemas.microsoft.com/office/drawing/2016/5/11/chartex" xmlns:cx4="http://schemas.microsoft.com/office/drawing/2016/5/10/chartex" xmlns:cx3="http://schemas.microsoft.com/office/drawing/2016/5/9/chartex" xmlns:cx2="http://schemas.microsoft.com/office/drawing/2015/10/21/chartex" xmlns:cx1="http://schemas.microsoft.com/office/drawing/2015/9/8/chartex" xmlns:cx="http://schemas.microsoft.com/office/drawing/2014/chartex">
             <w:pict>
               <v:rect w14:anchorId="7A85C078" id="Rettangolo 9" o:spid="_x0000_s1026" style="position:absolute;margin-left:41.55pt;margin-top:145.15pt;width:126.75pt;height:39pt;z-index:250866688;visibility:visible;mso-wrap-style:square;mso-width-percent:0;mso-height-percent:0;mso-wrap-distance-left:9pt;mso-wrap-distance-top:0;mso-wrap-distance-right:9pt;mso-wrap-distance-bottom:0;mso-position-horizontal:absolute;mso-position-horizontal-relative:text;mso-position-vertical:absolute;mso-position-vertical-relative:text;mso-width-percent:0;mso-height-percent:0;mso-width-relative:margin;mso-height-relative:margin;v-text-anchor:middle" o:gfxdata="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" filled="f" strokecolor="black [3200]">
                 <v:stroke joinstyle="round"/>
@@ -2328,6 +2319,7 @@
       <w:r>
         <w:rPr>
           <w:noProof/>
+          <w:lang w:eastAsia="it-IT"/>
         </w:rPr>
         <mc:AlternateContent>
           <mc:Choice Requires="wps">
@@ -2407,7 +2399,7 @@
               </wp:anchor>
             </w:drawing>
           </mc:Choice>
-          <mc:Fallback>
+          <mc:Fallback xmlns:w16se="http://schemas.microsoft.com/office/word/2015/wordml/symex" xmlns:w16sdtdh="http://schemas.microsoft.com/office/word/2020/wordml/sdtdatahash" xmlns:w16="http://schemas.microsoft.com/office/word/2018/wordml" xmlns:w16cid="http://schemas.microsoft.com/office/word/2016/wordml/cid" xmlns:w16cex="http://schemas.microsoft.com/office/word/2018/wordml/cex" xmlns:am3d="http://schemas.microsoft.com/office/drawing/2017/model3d" xmlns:aink="http://schemas.microsoft.com/office/drawing/2016/ink" xmlns:cx8="http://schemas.microsoft.com/office/drawing/2016/5/14/chartex" xmlns:cx7="http://schemas.microsoft.com/office/drawing/2016/5/13/chartex" xmlns:cx6="http://schemas.microsoft.com/office/drawing/2016/5/12/chartex" xmlns:cx5="http://schemas.microsoft.com/office/drawing/2016/5/11/chartex" xmlns:cx4="http://schemas.microsoft.com/office/drawing/2016/5/10/chartex" xmlns:cx3="http://schemas.microsoft.com/office/drawing/2016/5/9/chartex" xmlns:cx2="http://schemas.microsoft.com/office/drawing/2015/10/21/chartex" xmlns:cx1="http://schemas.microsoft.com/office/drawing/2015/9/8/chartex" xmlns:cx="http://schemas.microsoft.com/office/drawing/2014/chartex">
             <w:pict>
               <v:shape w14:anchorId="65919B11" id="Casella di testo 8" o:spid="_x0000_s1037" type="#_x0000_t202" style="position:absolute;margin-left:9.3pt;margin-top:103.9pt;width:21.75pt;height:23.25pt;z-index:250817536;visibility:visible;mso-wrap-style:square;mso-wrap-distance-left:9pt;mso-wrap-distance-top:0;mso-wrap-distance-right:9pt;mso-wrap-distance-bottom:0;mso-position-horizontal:absolute;mso-position-horizontal-relative:text;mso-position-vertical:absolute;mso-position-vertical-relative:text;v-text-anchor:top" o:gfxdata="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" filled="f" stroked="f">
                 <v:textbox>
@@ -2437,6 +2429,7 @@
       <w:r>
         <w:rPr>
           <w:noProof/>
+          <w:lang w:eastAsia="it-IT"/>
         </w:rPr>
         <mc:AlternateContent>
           <mc:Choice Requires="wps">
@@ -2494,7 +2487,7 @@
               </wp:anchor>
             </w:drawing>
           </mc:Choice>
-          <mc:Fallback>
+          <mc:Fallback xmlns:w16se="http://schemas.microsoft.com/office/word/2015/wordml/symex" xmlns:w16sdtdh="http://schemas.microsoft.com/office/word/2020/wordml/sdtdatahash" xmlns:w16="http://schemas.microsoft.com/office/word/2018/wordml" xmlns:w16cid="http://schemas.microsoft.com/office/word/2016/wordml/cid" xmlns:w16cex="http://schemas.microsoft.com/office/word/2018/wordml/cex" xmlns:am3d="http://schemas.microsoft.com/office/drawing/2017/model3d" xmlns:aink="http://schemas.microsoft.com/office/drawing/2016/ink" xmlns:cx8="http://schemas.microsoft.com/office/drawing/2016/5/14/chartex" xmlns:cx7="http://schemas.microsoft.com/office/drawing/2016/5/13/chartex" xmlns:cx6="http://schemas.microsoft.com/office/drawing/2016/5/12/chartex" xmlns:cx5="http://schemas.microsoft.com/office/drawing/2016/5/11/chartex" xmlns:cx4="http://schemas.microsoft.com/office/drawing/2016/5/10/chartex" xmlns:cx3="http://schemas.microsoft.com/office/drawing/2016/5/9/chartex" xmlns:cx2="http://schemas.microsoft.com/office/drawing/2015/10/21/chartex" xmlns:cx1="http://schemas.microsoft.com/office/drawing/2015/9/8/chartex" xmlns:cx="http://schemas.microsoft.com/office/drawing/2014/chartex">
             <w:pict>
               <v:line w14:anchorId="1FD4C1D7" id="Connettore diritto 27" o:spid="_x0000_s1026" style="position:absolute;z-index:251746304;visibility:visible;mso-wrap-style:square;mso-width-percent:0;mso-height-percent:0;mso-wrap-distance-left:9pt;mso-wrap-distance-top:0;mso-wrap-distance-right:9pt;mso-wrap-distance-bottom:0;mso-position-horizontal:absolute;mso-position-horizontal-relative:text;mso-position-vertical:absolute;mso-position-vertical-relative:text;mso-width-percent:0;mso-height-percent:0;mso-width-relative:margin;mso-height-relative:margin" from="23.55pt,106.9pt" to="183.3pt,107.65pt" o:gfxdata="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" strokecolor="black [3200]" strokeweight=".5pt">
                 <v:stroke joinstyle="miter"/>
@@ -2506,6 +2499,7 @@
       <w:r>
         <w:rPr>
           <w:noProof/>
+          <w:lang w:eastAsia="it-IT"/>
         </w:rPr>
         <mc:AlternateContent>
           <mc:Choice Requires="wps">
@@ -2578,7 +2572,7 @@
               </wp:anchor>
             </w:drawing>
           </mc:Choice>
-          <mc:Fallback>
+          <mc:Fallback xmlns:w16se="http://schemas.microsoft.com/office/word/2015/wordml/symex" xmlns:w16sdtdh="http://schemas.microsoft.com/office/word/2020/wordml/sdtdatahash" xmlns:w16="http://schemas.microsoft.com/office/word/2018/wordml" xmlns:w16cid="http://schemas.microsoft.com/office/word/2016/wordml/cid" xmlns:w16cex="http://schemas.microsoft.com/office/word/2018/wordml/cex" xmlns:am3d="http://schemas.microsoft.com/office/drawing/2017/model3d" xmlns:aink="http://schemas.microsoft.com/office/drawing/2016/ink" xmlns:cx8="http://schemas.microsoft.com/office/drawing/2016/5/14/chartex" xmlns:cx7="http://schemas.microsoft.com/office/drawing/2016/5/13/chartex" xmlns:cx6="http://schemas.microsoft.com/office/drawing/2016/5/12/chartex" xmlns:cx5="http://schemas.microsoft.com/office/drawing/2016/5/11/chartex" xmlns:cx4="http://schemas.microsoft.com/office/drawing/2016/5/10/chartex" xmlns:cx3="http://schemas.microsoft.com/office/drawing/2016/5/9/chartex" xmlns:cx2="http://schemas.microsoft.com/office/drawing/2015/10/21/chartex" xmlns:cx1="http://schemas.microsoft.com/office/drawing/2015/9/8/chartex" xmlns:cx="http://schemas.microsoft.com/office/drawing/2014/chartex">
             <w:pict>
               <v:rect w14:anchorId="3BA8E819" id="Rettangolo 5" o:spid="_x0000_s1026" style="position:absolute;margin-left:37.05pt;margin-top:31.15pt;width:2in;height:60.75pt;z-index:250715136;visibility:visible;mso-wrap-style:square;mso-width-percent:0;mso-height-percent:0;mso-wrap-distance-left:9pt;mso-wrap-distance-top:0;mso-wrap-distance-right:9pt;mso-wrap-distance-bottom:0;mso-position-horizontal:absolute;mso-position-horizontal-relative:text;mso-position-vertical:absolute;mso-position-vertical-relative:text;mso-width-percent:0;mso-height-percent:0;mso-width-relative:margin;mso-height-relative:margin;v-text-anchor:middle" o:gfxdata="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" filled="f" strokecolor="black [3200]">
                 <v:stroke joinstyle="round"/>
@@ -2590,6 +2584,7 @@
       <w:r>
         <w:rPr>
           <w:noProof/>
+          <w:lang w:eastAsia="it-IT"/>
         </w:rPr>
         <mc:AlternateContent>
           <mc:Choice Requires="wps">
@@ -2669,7 +2664,7 @@
               </wp:anchor>
             </w:drawing>
           </mc:Choice>
-          <mc:Fallback>
+          <mc:Fallback xmlns:w16se="http://schemas.microsoft.com/office/word/2015/wordml/symex" xmlns:w16sdtdh="http://schemas.microsoft.com/office/word/2020/wordml/sdtdatahash" xmlns:w16="http://schemas.microsoft.com/office/word/2018/wordml" xmlns:w16cid="http://schemas.microsoft.com/office/word/2016/wordml/cid" xmlns:w16cex="http://schemas.microsoft.com/office/word/2018/wordml/cex" xmlns:am3d="http://schemas.microsoft.com/office/drawing/2017/model3d" xmlns:aink="http://schemas.microsoft.com/office/drawing/2016/ink" xmlns:cx8="http://schemas.microsoft.com/office/drawing/2016/5/14/chartex" xmlns:cx7="http://schemas.microsoft.com/office/drawing/2016/5/13/chartex" xmlns:cx6="http://schemas.microsoft.com/office/drawing/2016/5/12/chartex" xmlns:cx5="http://schemas.microsoft.com/office/drawing/2016/5/11/chartex" xmlns:cx4="http://schemas.microsoft.com/office/drawing/2016/5/10/chartex" xmlns:cx3="http://schemas.microsoft.com/office/drawing/2016/5/9/chartex" xmlns:cx2="http://schemas.microsoft.com/office/drawing/2015/10/21/chartex" xmlns:cx1="http://schemas.microsoft.com/office/drawing/2015/9/8/chartex" xmlns:cx="http://schemas.microsoft.com/office/drawing/2014/chartex">
             <w:pict>
               <v:shape w14:anchorId="0F6881CC" id="Casella di testo 7" o:spid="_x0000_s1038" type="#_x0000_t202" style="position:absolute;margin-left:32.55pt;margin-top:26.65pt;width:30pt;height:27.75pt;z-index:250768384;visibility:visible;mso-wrap-style:square;mso-wrap-distance-left:9pt;mso-wrap-distance-top:0;mso-wrap-distance-right:9pt;mso-wrap-distance-bottom:0;mso-position-horizontal:absolute;mso-position-horizontal-relative:text;mso-position-vertical:absolute;mso-position-vertical-relative:text;v-text-anchor:top" o:gfxdata="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" filled="f" stroked="f">
                 <v:textbox>
@@ -2699,6 +2694,7 @@
       <w:r>
         <w:rPr>
           <w:noProof/>
+          <w:lang w:eastAsia="it-IT"/>
         </w:rPr>
         <mc:AlternateContent>
           <mc:Choice Requires="wps">
@@ -2763,7 +2759,7 @@
               </wp:anchor>
             </w:drawing>
           </mc:Choice>
-          <mc:Fallback>
+          <mc:Fallback xmlns:w16se="http://schemas.microsoft.com/office/word/2015/wordml/symex" xmlns:w16sdtdh="http://schemas.microsoft.com/office/word/2020/wordml/sdtdatahash" xmlns:w16="http://schemas.microsoft.com/office/word/2018/wordml" xmlns:w16cid="http://schemas.microsoft.com/office/word/2016/wordml/cid" xmlns:w16cex="http://schemas.microsoft.com/office/word/2018/wordml/cex" xmlns:am3d="http://schemas.microsoft.com/office/drawing/2017/model3d" xmlns:aink="http://schemas.microsoft.com/office/drawing/2016/ink" xmlns:cx8="http://schemas.microsoft.com/office/drawing/2016/5/14/chartex" xmlns:cx7="http://schemas.microsoft.com/office/drawing/2016/5/13/chartex" xmlns:cx6="http://schemas.microsoft.com/office/drawing/2016/5/12/chartex" xmlns:cx5="http://schemas.microsoft.com/office/drawing/2016/5/11/chartex" xmlns:cx4="http://schemas.microsoft.com/office/drawing/2016/5/10/chartex" xmlns:cx3="http://schemas.microsoft.com/office/drawing/2016/5/9/chartex" xmlns:cx2="http://schemas.microsoft.com/office/drawing/2015/10/21/chartex" xmlns:cx1="http://schemas.microsoft.com/office/drawing/2015/9/8/chartex" xmlns:cx="http://schemas.microsoft.com/office/drawing/2014/chartex">
             <w:pict>
               <v:oval w14:anchorId="193B7981" id="Ovale 23" o:spid="_x0000_s1026" style="position:absolute;margin-left:22.8pt;margin-top:28.15pt;width:5.8pt;height:6pt;z-index:251535360;visibility:visible;mso-wrap-style:square;mso-width-percent:0;mso-height-percent:0;mso-wrap-distance-left:9pt;mso-wrap-distance-top:0;mso-wrap-distance-right:9pt;mso-wrap-distance-bottom:0;mso-position-horizontal:absolute;mso-position-horizontal-relative:text;mso-position-vertical:absolute;mso-position-vertical-relative:text;mso-width-percent:0;mso-height-percent:0;mso-width-relative:margin;mso-height-relative:margin;v-text-anchor:middle" o:gfxdata="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" fillcolor="black [3200]" strokecolor="black [1600]" strokeweight="1pt">
                 <v:stroke joinstyle="miter"/>
@@ -2775,6 +2771,7 @@
       <w:r>
         <w:rPr>
           <w:noProof/>
+          <w:lang w:eastAsia="it-IT"/>
         </w:rPr>
         <mc:AlternateContent>
           <mc:Choice Requires="wps">
@@ -2835,7 +2832,7 @@
               </wp:anchor>
             </w:drawing>
           </mc:Choice>
-          <mc:Fallback>
+          <mc:Fallback xmlns:w16se="http://schemas.microsoft.com/office/word/2015/wordml/symex" xmlns:w16sdtdh="http://schemas.microsoft.com/office/word/2020/wordml/sdtdatahash" xmlns:w16="http://schemas.microsoft.com/office/word/2018/wordml" xmlns:w16cid="http://schemas.microsoft.com/office/word/2016/wordml/cid" xmlns:w16cex="http://schemas.microsoft.com/office/word/2018/wordml/cex" xmlns:am3d="http://schemas.microsoft.com/office/drawing/2017/model3d" xmlns:aink="http://schemas.microsoft.com/office/drawing/2016/ink" xmlns:cx8="http://schemas.microsoft.com/office/drawing/2016/5/14/chartex" xmlns:cx7="http://schemas.microsoft.com/office/drawing/2016/5/13/chartex" xmlns:cx6="http://schemas.microsoft.com/office/drawing/2016/5/12/chartex" xmlns:cx5="http://schemas.microsoft.com/office/drawing/2016/5/11/chartex" xmlns:cx4="http://schemas.microsoft.com/office/drawing/2016/5/10/chartex" xmlns:cx3="http://schemas.microsoft.com/office/drawing/2016/5/9/chartex" xmlns:cx2="http://schemas.microsoft.com/office/drawing/2015/10/21/chartex" xmlns:cx1="http://schemas.microsoft.com/office/drawing/2015/9/8/chartex" xmlns:cx="http://schemas.microsoft.com/office/drawing/2014/chartex">
             <w:pict>
               <v:shape w14:anchorId="15D66ECF" id="Connettore 2 25" o:spid="_x0000_s1026" type="#_x0000_t32" style="position:absolute;margin-left:27.3pt;margin-top:31.1pt;width:9.75pt;height:7.5pt;z-index:251650048;visibility:visible;mso-wrap-style:square;mso-width-percent:0;mso-height-percent:0;mso-wrap-distance-left:9pt;mso-wrap-distance-top:0;mso-wrap-distance-right:9pt;mso-wrap-distance-bottom:0;mso-position-horizontal:absolute;mso-position-horizontal-relative:text;mso-position-vertical:absolute;mso-position-vertical-relative:text;mso-width-percent:0;mso-height-percent:0;mso-width-relative:margin;mso-height-relative:margin" o:gfxdata="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" strokecolor="black [3200]" strokeweight=".5pt">
                 <v:stroke endarrow="block" joinstyle="miter"/>
@@ -2847,6 +2844,7 @@
       <w:r>
         <w:rPr>
           <w:noProof/>
+          <w:lang w:eastAsia="it-IT"/>
         </w:rPr>
         <mc:AlternateContent>
           <mc:Choice Requires="wps">
@@ -2905,7 +2903,7 @@
               </wp:anchor>
             </w:drawing>
           </mc:Choice>
-          <mc:Fallback>
+          <mc:Fallback xmlns:w16se="http://schemas.microsoft.com/office/word/2015/wordml/symex" xmlns:w16sdtdh="http://schemas.microsoft.com/office/word/2020/wordml/sdtdatahash" xmlns:w16="http://schemas.microsoft.com/office/word/2018/wordml" xmlns:w16cid="http://schemas.microsoft.com/office/word/2016/wordml/cid" xmlns:w16cex="http://schemas.microsoft.com/office/word/2018/wordml/cex" xmlns:am3d="http://schemas.microsoft.com/office/drawing/2017/model3d" xmlns:aink="http://schemas.microsoft.com/office/drawing/2016/ink" xmlns:cx8="http://schemas.microsoft.com/office/drawing/2016/5/14/chartex" xmlns:cx7="http://schemas.microsoft.com/office/drawing/2016/5/13/chartex" xmlns:cx6="http://schemas.microsoft.com/office/drawing/2016/5/12/chartex" xmlns:cx5="http://schemas.microsoft.com/office/drawing/2016/5/11/chartex" xmlns:cx4="http://schemas.microsoft.com/office/drawing/2016/5/10/chartex" xmlns:cx3="http://schemas.microsoft.com/office/drawing/2016/5/9/chartex" xmlns:cx2="http://schemas.microsoft.com/office/drawing/2015/10/21/chartex" xmlns:cx1="http://schemas.microsoft.com/office/drawing/2015/9/8/chartex" xmlns:cx="http://schemas.microsoft.com/office/drawing/2014/chartex">
             <w:pict>
               <v:oval w14:anchorId="42D929EF" id="Ovale 50" o:spid="_x0000_s1026" style="position:absolute;margin-left:47.25pt;margin-top:-.75pt;width:6pt;height:6pt;z-index:252536832;visibility:visible;mso-wrap-style:square;mso-wrap-distance-left:9pt;mso-wrap-distance-top:0;mso-wrap-distance-right:9pt;mso-wrap-distance-bottom:0;mso-position-horizontal:absolute;mso-position-horizontal-relative:text;mso-position-vertical:absolute;mso-position-vertical-relative:text;v-text-anchor:middle" o:gfxdata="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" fillcolor="black [3200]" strokecolor="black [1600]" strokeweight="1pt">
                 <v:stroke joinstyle="miter"/>
@@ -2917,6 +2915,7 @@
       <w:r>
         <w:rPr>
           <w:noProof/>
+          <w:lang w:eastAsia="it-IT"/>
         </w:rPr>
         <mc:AlternateContent>
           <mc:Choice Requires="wps">
@@ -2977,7 +2976,7 @@
               </wp:anchor>
             </w:drawing>
           </mc:Choice>
-          <mc:Fallback>
+          <mc:Fallback xmlns:w16se="http://schemas.microsoft.com/office/word/2015/wordml/symex" xmlns:w16sdtdh="http://schemas.microsoft.com/office/word/2020/wordml/sdtdatahash" xmlns:w16="http://schemas.microsoft.com/office/word/2018/wordml" xmlns:w16cid="http://schemas.microsoft.com/office/word/2016/wordml/cid" xmlns:w16cex="http://schemas.microsoft.com/office/word/2018/wordml/cex" xmlns:am3d="http://schemas.microsoft.com/office/drawing/2017/model3d" xmlns:aink="http://schemas.microsoft.com/office/drawing/2016/ink" xmlns:cx8="http://schemas.microsoft.com/office/drawing/2016/5/14/chartex" xmlns:cx7="http://schemas.microsoft.com/office/drawing/2016/5/13/chartex" xmlns:cx6="http://schemas.microsoft.com/office/drawing/2016/5/12/chartex" xmlns:cx5="http://schemas.microsoft.com/office/drawing/2016/5/11/chartex" xmlns:cx4="http://schemas.microsoft.com/office/drawing/2016/5/10/chartex" xmlns:cx3="http://schemas.microsoft.com/office/drawing/2016/5/9/chartex" xmlns:cx2="http://schemas.microsoft.com/office/drawing/2015/10/21/chartex" xmlns:cx1="http://schemas.microsoft.com/office/drawing/2015/9/8/chartex" xmlns:cx="http://schemas.microsoft.com/office/drawing/2014/chartex">
             <w:pict>
               <v:shape w14:anchorId="67F81B66" id="Connettore 2 49" o:spid="_x0000_s1026" type="#_x0000_t32" style="position:absolute;margin-left:50.55pt;margin-top:1.9pt;width:9pt;height:9pt;z-index:252497920;visibility:visible;mso-wrap-style:square;mso-width-percent:0;mso-height-percent:0;mso-wrap-distance-left:9pt;mso-wrap-distance-top:0;mso-wrap-distance-right:9pt;mso-wrap-distance-bottom:0;mso-position-horizontal:absolute;mso-position-horizontal-relative:margin;mso-position-vertical:absolute;mso-position-vertical-relative:text;mso-width-percent:0;mso-height-percent:0;mso-width-relative:margin;mso-height-relative:margin" o:gfxdata="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" strokecolor="black [3200]" strokeweight=".5pt">
                 <v:stroke endarrow="block" joinstyle="miter"/>
@@ -2990,6 +2989,7 @@
       <w:r>
         <w:rPr>
           <w:noProof/>
+          <w:lang w:eastAsia="it-IT"/>
         </w:rPr>
         <mc:AlternateContent>
           <mc:Choice Requires="wps">
@@ -3062,7 +3062,7 @@
               </wp:anchor>
             </w:drawing>
           </mc:Choice>
-          <mc:Fallback>
+          <mc:Fallback xmlns:w16se="http://schemas.microsoft.com/office/word/2015/wordml/symex" xmlns:w16sdtdh="http://schemas.microsoft.com/office/word/2020/wordml/sdtdatahash" xmlns:w16="http://schemas.microsoft.com/office/word/2018/wordml" xmlns:w16cid="http://schemas.microsoft.com/office/word/2016/wordml/cid" xmlns:w16cex="http://schemas.microsoft.com/office/word/2018/wordml/cex" xmlns:am3d="http://schemas.microsoft.com/office/drawing/2017/model3d" xmlns:aink="http://schemas.microsoft.com/office/drawing/2016/ink" xmlns:cx8="http://schemas.microsoft.com/office/drawing/2016/5/14/chartex" xmlns:cx7="http://schemas.microsoft.com/office/drawing/2016/5/13/chartex" xmlns:cx6="http://schemas.microsoft.com/office/drawing/2016/5/12/chartex" xmlns:cx5="http://schemas.microsoft.com/office/drawing/2016/5/11/chartex" xmlns:cx4="http://schemas.microsoft.com/office/drawing/2016/5/10/chartex" xmlns:cx3="http://schemas.microsoft.com/office/drawing/2016/5/9/chartex" xmlns:cx2="http://schemas.microsoft.com/office/drawing/2015/10/21/chartex" xmlns:cx1="http://schemas.microsoft.com/office/drawing/2015/9/8/chartex" xmlns:cx="http://schemas.microsoft.com/office/drawing/2014/chartex">
             <w:pict>
               <v:shape w14:anchorId="32535C12" id="Casella di testo 35" o:spid="_x0000_s1039" type="#_x0000_t202" style="position:absolute;margin-left:7.8pt;margin-top:172.9pt;width:25.5pt;height:27.75pt;z-index:252001280;visibility:visible;mso-wrap-style:square;mso-wrap-distance-left:9pt;mso-wrap-distance-top:0;mso-wrap-distance-right:9pt;mso-wrap-distance-bottom:0;mso-position-horizontal:absolute;mso-position-horizontal-relative:text;mso-position-vertical:absolute;mso-position-vertical-relative:text;v-text-anchor:top" o:gfxdata="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" filled="f" stroked="f">
                 <v:textbox>
@@ -3085,6 +3085,7 @@
       <w:r>
         <w:rPr>
           <w:noProof/>
+          <w:lang w:eastAsia="it-IT"/>
         </w:rPr>
         <mc:AlternateContent>
           <mc:Choice Requires="wps">
@@ -3156,7 +3157,7 @@
               </wp:anchor>
             </w:drawing>
           </mc:Choice>
-          <mc:Fallback>
+          <mc:Fallback xmlns:w16se="http://schemas.microsoft.com/office/word/2015/wordml/symex" xmlns:w16sdtdh="http://schemas.microsoft.com/office/word/2020/wordml/sdtdatahash" xmlns:w16="http://schemas.microsoft.com/office/word/2018/wordml" xmlns:w16cid="http://schemas.microsoft.com/office/word/2016/wordml/cid" xmlns:w16cex="http://schemas.microsoft.com/office/word/2018/wordml/cex" xmlns:am3d="http://schemas.microsoft.com/office/drawing/2017/model3d" xmlns:aink="http://schemas.microsoft.com/office/drawing/2016/ink" xmlns:cx8="http://schemas.microsoft.com/office/drawing/2016/5/14/chartex" xmlns:cx7="http://schemas.microsoft.com/office/drawing/2016/5/13/chartex" xmlns:cx6="http://schemas.microsoft.com/office/drawing/2016/5/12/chartex" xmlns:cx5="http://schemas.microsoft.com/office/drawing/2016/5/11/chartex" xmlns:cx4="http://schemas.microsoft.com/office/drawing/2016/5/10/chartex" xmlns:cx3="http://schemas.microsoft.com/office/drawing/2016/5/9/chartex" xmlns:cx2="http://schemas.microsoft.com/office/drawing/2015/10/21/chartex" xmlns:cx1="http://schemas.microsoft.com/office/drawing/2015/9/8/chartex" xmlns:cx="http://schemas.microsoft.com/office/drawing/2014/chartex">
             <w:pict>
               <v:shape w14:anchorId="54F304FE" id="Casella di testo 6" o:spid="_x0000_s1040" type="#_x0000_t202" style="position:absolute;margin-left:143.55pt;margin-top:26.6pt;width:30pt;height:23.25pt;z-index:250717184;visibility:visible;mso-wrap-style:square;mso-width-percent:0;mso-height-percent:0;mso-wrap-distance-left:9pt;mso-wrap-distance-top:0;mso-wrap-distance-right:9pt;mso-wrap-distance-bottom:0;mso-position-horizontal:absolute;mso-position-horizontal-relative:text;mso-position-vertical:absolute;mso-position-vertical-relative:text;mso-width-percent:0;mso-height-percent:0;mso-width-relative:margin;mso-height-relative:margin;v-text-anchor:top" o:gfxdata="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" filled="f" stroked="f">
                 <v:textbox>
@@ -3172,6 +3173,7 @@
       <w:r>
         <w:rPr>
           <w:noProof/>
+          <w:lang w:eastAsia="it-IT"/>
         </w:rPr>
         <mc:AlternateContent>
           <mc:Choice Requires="wps">
@@ -3241,7 +3243,7 @@
               </wp:anchor>
             </w:drawing>
           </mc:Choice>
-          <mc:Fallback>
+          <mc:Fallback xmlns:w16se="http://schemas.microsoft.com/office/word/2015/wordml/symex" xmlns:w16sdtdh="http://schemas.microsoft.com/office/word/2020/wordml/sdtdatahash" xmlns:w16="http://schemas.microsoft.com/office/word/2018/wordml" xmlns:w16cid="http://schemas.microsoft.com/office/word/2016/wordml/cid" xmlns:w16cex="http://schemas.microsoft.com/office/word/2018/wordml/cex" xmlns:am3d="http://schemas.microsoft.com/office/drawing/2017/model3d" xmlns:aink="http://schemas.microsoft.com/office/drawing/2016/ink" xmlns:cx8="http://schemas.microsoft.com/office/drawing/2016/5/14/chartex" xmlns:cx7="http://schemas.microsoft.com/office/drawing/2016/5/13/chartex" xmlns:cx6="http://schemas.microsoft.com/office/drawing/2016/5/12/chartex" xmlns:cx5="http://schemas.microsoft.com/office/drawing/2016/5/11/chartex" xmlns:cx4="http://schemas.microsoft.com/office/drawing/2016/5/10/chartex" xmlns:cx3="http://schemas.microsoft.com/office/drawing/2016/5/9/chartex" xmlns:cx2="http://schemas.microsoft.com/office/drawing/2015/10/21/chartex" xmlns:cx1="http://schemas.microsoft.com/office/drawing/2015/9/8/chartex" xmlns:cx="http://schemas.microsoft.com/office/drawing/2014/chartex">
             <w:pict>
               <v:rect w14:anchorId="450A29B3" id="Rettangolo 1" o:spid="_x0000_s1026" style="position:absolute;margin-left:10.8pt;margin-top:11.65pt;width:182.25pt;height:252pt;z-index:251659264;visibility:visible;mso-wrap-style:square;mso-width-percent:0;mso-wrap-distance-left:9pt;mso-wrap-distance-top:0;mso-wrap-distance-right:9pt;mso-wrap-distance-bottom:0;mso-position-horizontal:absolute;mso-position-horizontal-relative:text;mso-position-vertical:absolute;mso-position-vertical-relative:text;mso-width-percent:0;mso-width-relative:margin;v-text-anchor:middle" o:gfxdata="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" filled="f" strokecolor="black [3200]">
                 <v:stroke joinstyle="round"/>
@@ -3253,6 +3255,7 @@
       <w:r>
         <w:rPr>
           <w:noProof/>
+          <w:lang w:eastAsia="it-IT"/>
         </w:rPr>
         <mc:AlternateContent>
           <mc:Choice Requires="wps">
@@ -3338,7 +3341,7 @@
               </wp:anchor>
             </w:drawing>
           </mc:Choice>
-          <mc:Fallback>
+          <mc:Fallback xmlns:w16se="http://schemas.microsoft.com/office/word/2015/wordml/symex" xmlns:w16sdtdh="http://schemas.microsoft.com/office/word/2020/wordml/sdtdatahash" xmlns:w16="http://schemas.microsoft.com/office/word/2018/wordml" xmlns:w16cid="http://schemas.microsoft.com/office/word/2016/wordml/cid" xmlns:w16cex="http://schemas.microsoft.com/office/word/2018/wordml/cex" xmlns:am3d="http://schemas.microsoft.com/office/drawing/2017/model3d" xmlns:aink="http://schemas.microsoft.com/office/drawing/2016/ink" xmlns:cx8="http://schemas.microsoft.com/office/drawing/2016/5/14/chartex" xmlns:cx7="http://schemas.microsoft.com/office/drawing/2016/5/13/chartex" xmlns:cx6="http://schemas.microsoft.com/office/drawing/2016/5/12/chartex" xmlns:cx5="http://schemas.microsoft.com/office/drawing/2016/5/11/chartex" xmlns:cx4="http://schemas.microsoft.com/office/drawing/2016/5/10/chartex" xmlns:cx3="http://schemas.microsoft.com/office/drawing/2016/5/9/chartex" xmlns:cx2="http://schemas.microsoft.com/office/drawing/2015/10/21/chartex" xmlns:cx1="http://schemas.microsoft.com/office/drawing/2015/9/8/chartex" xmlns:cx="http://schemas.microsoft.com/office/drawing/2014/chartex">
             <w:pict>
               <v:shape w14:anchorId="2654721D" id="Casella di testo 4" o:spid="_x0000_s1041" type="#_x0000_t202" style="position:absolute;margin-left:8.55pt;margin-top:-8.6pt;width:28.5pt;height:22.5pt;z-index:251662336;visibility:visible;mso-wrap-style:square;mso-width-percent:0;mso-height-percent:0;mso-wrap-distance-left:9pt;mso-wrap-distance-top:0;mso-wrap-distance-right:9pt;mso-wrap-distance-bottom:0;mso-position-horizontal:absolute;mso-position-horizontal-relative:text;mso-position-vertical:absolute;mso-position-vertical-relative:text;mso-width-percent:0;mso-height-percent:0;mso-width-relative:margin;mso-height-relative:margin;v-text-anchor:top" o:gfxdata="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" filled="f" stroked="f">
                 <v:textbox>
@@ -3377,7 +3380,7 @@
 </file>
 
 <file path=word/styles.xml><?xml version="1.0" encoding="utf-8"?>
-<w:styles xmlns:mc="http://schemas.openxmlformats.org/markup-compatibility/2006" xmlns:r="http://schemas.openxmlformats.org/officeDocument/2006/relationships" xmlns:w="http://schemas.openxmlformats.org/wordprocessingml/2006/main" xmlns:w14="http://schemas.microsoft.com/office/word/2010/wordml" xmlns:w15="http://schemas.microsoft.com/office/word/2012/wordml" xmlns:w16cex="http://schemas.microsoft.com/office/word/2018/wordml/cex" xmlns:w16cid="http://schemas.microsoft.com/office/word/2016/wordml/cid" xmlns:w16="http://schemas.microsoft.com/office/word/2018/wordml" xmlns:w16sdtdh="http://schemas.microsoft.com/office/word/2020/wordml/sdtdatahash" xmlns:w16se="http://schemas.microsoft.com/office/word/2015/wordml/symex" mc:Ignorable="w14 w15 w16se w16cid w16 w16cex w16sdtdh">
+<w:styles xmlns:mc="http://schemas.openxmlformats.org/markup-compatibility/2006" xmlns:r="http://schemas.openxmlformats.org/officeDocument/2006/relationships" xmlns:w="http://schemas.openxmlformats.org/wordprocessingml/2006/main" xmlns:w14="http://schemas.microsoft.com/office/word/2010/wordml" xmlns:w15="http://schemas.microsoft.com/office/word/2012/wordml" mc:Ignorable="w14 w15">
   <w:docDefaults>
     <w:rPrDefault>
       <w:rPr>
@@ -3393,7 +3396,7 @@
       </w:pPr>
     </w:pPrDefault>
   </w:docDefaults>
-  <w:latentStyles w:defLockedState="0" w:defUIPriority="99" w:defSemiHidden="0" w:defUnhideWhenUsed="0" w:defQFormat="0" w:count="376">
+  <w:latentStyles w:defLockedState="0" w:defUIPriority="99" w:defSemiHidden="0" w:defUnhideWhenUsed="0" w:defQFormat="0" w:count="371">
     <w:lsdException w:name="Normal" w:uiPriority="0" w:qFormat="1"/>
     <w:lsdException w:name="heading 1" w:uiPriority="9" w:qFormat="1"/>
     <w:lsdException w:name="heading 2" w:semiHidden="1" w:uiPriority="9" w:unhideWhenUsed="1" w:qFormat="1"/>
@@ -3765,11 +3768,6 @@
     <w:lsdException w:name="List Table 5 Dark Accent 6" w:uiPriority="50"/>
     <w:lsdException w:name="List Table 6 Colorful Accent 6" w:uiPriority="51"/>
     <w:lsdException w:name="List Table 7 Colorful Accent 6" w:uiPriority="52"/>
-    <w:lsdException w:name="Mention" w:semiHidden="1" w:unhideWhenUsed="1"/>
-    <w:lsdException w:name="Smart Hyperlink" w:semiHidden="1" w:unhideWhenUsed="1"/>
-    <w:lsdException w:name="Hashtag" w:semiHidden="1" w:unhideWhenUsed="1"/>
-    <w:lsdException w:name="Unresolved Mention" w:semiHidden="1" w:unhideWhenUsed="1"/>
-    <w:lsdException w:name="Smart Link" w:semiHidden="1" w:unhideWhenUsed="1"/>
   </w:latentStyles>
   <w:style w:type="paragraph" w:default="1" w:styleId="Normale">
     <w:name w:val="Normal"/>
@@ -4105,7 +4103,7 @@
 </file>
 
 <file path=customXml/itemProps1.xml><?xml version="1.0" encoding="utf-8"?>
-<ds:datastoreItem xmlns:ds="http://schemas.openxmlformats.org/officeDocument/2006/customXml" ds:itemID="{92DA9369-C413-4716-AF55-BF74F155D08E}">
+<ds:datastoreItem xmlns:ds="http://schemas.openxmlformats.org/officeDocument/2006/customXml" ds:itemID="{A448B96A-7086-49F3-B330-003E92BCE8E0}">
   <ds:schemaRefs>
     <ds:schemaRef ds:uri="http://schemas.openxmlformats.org/officeDocument/2006/bibliography"/>
   </ds:schemaRefs>

</xml_diff>